<commit_message>
modified outcome variable to MRR
</commit_message>
<xml_diff>
--- a/products/manuscript/manuscript.docx
+++ b/products/manuscript/manuscript.docx
@@ -97,7 +97,7 @@
         <w:pStyle w:val="Date"/>
       </w:pPr>
       <w:r>
-        <w:t xml:space="preserve">4/21/23</w:t>
+        <w:t xml:space="preserve">4/24/23</w:t>
       </w:r>
     </w:p>
     <w:bookmarkStart w:id="20" w:name="summaryabstract"/>
@@ -141,7 +141,7 @@
         <w:pStyle w:val="FirstParagraph"/>
       </w:pPr>
       <w:r>
-        <w:t xml:space="preserve">HIV has a disproportionate impact on marginalized groups, resulting in significant disparities in rate of new HIV diagnoses and poor HIV-related health outcomes, such as late HIV diagnosis, progression to AIDS, and HIV-related death. Previous study have found direct links to indicators of social determinants of health and poorer health outcomes for persons with HIV</w:t>
+        <w:t xml:space="preserve">HIV has a disproportionate impact on marginalized groups, resulting in significant disparities in rate of new HIV diagnoses and poor HIV-related health outcomes, such as late HIV diagnosis, progression to AIDS, and HIV-related death. In the United States, these disparities are most apparent when comparing HIV-related outcomes between Black and White persons. Previous study have found direct links to indicators of social determinants of health and poorer health outcomes for persons with HIV.</w:t>
       </w:r>
     </w:p>
     <w:p>
@@ -149,7 +149,15 @@
         <w:pStyle w:val="BodyText"/>
       </w:pPr>
       <w:r>
-        <w:t xml:space="preserve">Other studies have found an association between different SDOH measures and COVID-19 mortality that varied across racial and ethnic groups and community types</w:t>
+        <w:t xml:space="preserve">Other studies have found an association between different SDOH measures and COVID-19 mortality that varied across racial and ethnic groups and community types.</w:t>
+      </w:r>
+    </w:p>
+    <w:p>
+      <w:pPr>
+        <w:pStyle w:val="BodyText"/>
+      </w:pPr>
+      <w:r>
+        <w:t xml:space="preserve">The goal of this project is to gain an understanding of factors associated the disparity of HIV-related death rates between Black and White persons in the United States.</w:t>
       </w:r>
     </w:p>
     <w:bookmarkStart w:id="21" w:name="question"/>
@@ -166,7 +174,7 @@
         <w:pStyle w:val="FirstParagraph"/>
       </w:pPr>
       <w:r>
-        <w:t xml:space="preserve">Can the HIV death rate from 2020 in the United States be modeled by social determinants of health and/ or by HIV-related outcomes (late diagnoses, viral suppression) Are these factors correlated with disparities in HIV-related mortality across different racial and ethnic groups? Can a spatial model explain variation in HIV death-rates at the state-level and/or regional-level after accounting for variables associated with sociodemographic, SDOH, and HIV-related outcomes?</w:t>
+        <w:t xml:space="preserve">Can the ratio of Black-to-White HIV-related mortality rate (MRR) from 2020 in the United States be modeled by social determinants of health or by HIV-related outcomes (late diagnoses, viral suppression). Can a spatial model explain variation in MMR at the state-level and regional-level after accounting for variables associated SDOH or HIV-related outcomes?</w:t>
       </w:r>
     </w:p>
     <w:p>
@@ -174,7 +182,7 @@
         <w:pStyle w:val="BodyText"/>
       </w:pPr>
       <w:r>
-        <w:t xml:space="preserve">H0 : There is not a spatial correlation HIV-related deaths and SDOH or HIV-related outcomes.</w:t>
+        <w:t xml:space="preserve">H0 : There is no spatial correlation between Black-to-White HIV-related MRR and SDOH or HIV-related outcomes.</w:t>
       </w:r>
     </w:p>
     <w:p>
@@ -182,7 +190,7 @@
         <w:pStyle w:val="BodyText"/>
       </w:pPr>
       <w:r>
-        <w:t xml:space="preserve">Ha : There is a spatial correlation between HIV-related deaths and SDOH or HIV-related outcomes.</w:t>
+        <w:t xml:space="preserve">Ha : There is a spatial correlation between Black-to-White HIV-related MRR and SDOH or HIV-related outcomes.</w:t>
       </w:r>
     </w:p>
     <w:bookmarkEnd w:id="21"/>
@@ -201,7 +209,7 @@
         <w:pStyle w:val="FirstParagraph"/>
       </w:pPr>
       <w:r>
-        <w:t xml:space="preserve">Since the emergence of the HIV epidemic in 1981 in the United States, more than 1.2 million people in the United States have been diagnosed with HIV, resulting in more than 700,000 HIV-related deaths [cite]. Medical advancements have led to effective antiretroviral therapies that not only treat HIV infection and reduce adverse HIV-related health outcomes, such as progression to AIDS, but have also led to use of these medications to prevent infection before and after potential exposure for people who are HIV negative Even still, more than 30,000 people in the United States continue to be diagnosed each year [cite]. While initiatives such the Ending the Epidemic may provide xxx, this is followed by nearly one decade of steadily maintained HIV diagnoses rates, suggesting that existence of effective medical therapy alone will not end the HIV epidemic in the United States given the complex barriers existence among populations who are most vulnerable for HIV infection. The goal of this project is to gain a between understanding of factors associated with HIV-related mortality in the United States in  </w:t>
+        <w:t xml:space="preserve">Since the emergence of the HIV epidemic in 1981 in the United States, more than 1.2 million people in the United States have been diagnosed with HIV, resulting in more than 700,000 HIV-related deaths [cite]. Medical advancements have led to effective antiretroviral therapies that not only treat HIV infection and reduce adverse HIV-related health outcomes, such as progression to AIDS, but have also led to use of these medications to prevent infection before and after potential exposure for people who are HIV negative Even still, more than 30,000 people in the United States continue to be diagnosed each year [cite]. While initiatives such the Ending the Epidemic may provide xxx, this is followed by nearly one decade of steadily maintained HIV diagnoses rates, suggesting that existence of effective medical therapy alone will not end the HIV epidemic in the United States given the complex barriers existence among populations who are most vulnerable for HIV infection.</w:t>
       </w:r>
     </w:p>
     <w:bookmarkEnd w:id="23"/>
@@ -383,13 +391,13 @@
       </w:r>
     </w:p>
     <w:bookmarkEnd w:id="31"/>
-    <w:bookmarkStart w:id="32" w:name="feature-engineering"/>
+    <w:bookmarkStart w:id="32" w:name="outcome-variables"/>
     <w:p>
       <w:pPr>
         <w:pStyle w:val="Heading3"/>
       </w:pPr>
       <w:r>
-        <w:t xml:space="preserve">4.2.2 Feature Engineering</w:t>
+        <w:t xml:space="preserve">4.2.2 Outcome Variables</w:t>
       </w:r>
     </w:p>
     <w:p>
@@ -397,7 +405,7 @@
         <w:pStyle w:val="FirstParagraph"/>
       </w:pPr>
       <w:r>
-        <w:t xml:space="preserve">The primary response variable in this analysis was HIV-related death rate. Feature engineering of</w:t>
+        <w:t xml:space="preserve">The primary response variable in this analysis is the ratio of Black-to-White HIV-related death rate (MRR). To compute this variable, feature engineering was performed to create</w:t>
       </w:r>
       <w:r>
         <w:t xml:space="preserve"> </w:t>
@@ -412,7 +420,7 @@
         <w:t xml:space="preserve"> </w:t>
       </w:r>
       <w:r>
-        <w:t xml:space="preserve">was performed using counts of HIV related deaths divided by the estimated population based on US Census data multiplied by 100,000 persons. Initially, persons of multiple racial backgrounds were considered in the analysis, however, significant discrepancies between the death rates provided by AIDSVu and the calculated death rate based on counts and estimated population meant that I could not reliably interpret these data. The decision to used</w:t>
+        <w:t xml:space="preserve">stratified by race (Black and White) using counts of HIV related deaths divided by the estimated population based on US Census data multiplied by 100,000 persons. The variable</w:t>
       </w:r>
       <w:r>
         <w:t xml:space="preserve"> </w:t>
@@ -421,53 +429,23 @@
         <w:rPr>
           <w:rStyle w:val="VerbatimChar"/>
         </w:rPr>
-        <w:t xml:space="preserve">death rate (estimated)</w:t>
+        <w:t xml:space="preserve">MRR</w:t>
       </w:r>
       <w:r>
         <w:t xml:space="preserve"> </w:t>
       </w:r>
       <w:r>
-        <w:t xml:space="preserve">instead of</w:t>
-      </w:r>
-      <w:r>
-        <w:t xml:space="preserve"> </w:t>
-      </w:r>
-      <w:r>
-        <w:rPr>
-          <w:rStyle w:val="VerbatimChar"/>
-        </w:rPr>
-        <w:t xml:space="preserve">death rate (AIDSVu)</w:t>
-      </w:r>
-      <w:r>
-        <w:t xml:space="preserve"> </w:t>
-      </w:r>
-      <w:r>
-        <w:t xml:space="preserve">was made to help ensure that differences across various models that used rates versus counts was not</w:t>
-      </w:r>
-      <w:r>
-        <w:t xml:space="preserve"> </w:t>
-      </w:r>
-      <w:r>
-        <w:t xml:space="preserve">‘</w:t>
-      </w:r>
-      <w:r>
-        <w:t xml:space="preserve">artifact</w:t>
-      </w:r>
-      <w:r>
-        <w:t xml:space="preserve">’</w:t>
-      </w:r>
-      <w:r>
-        <w:t xml:space="preserve">. Transformation of this variable was performed as necessary, and is discussed further in later sections.</w:t>
+        <w:t xml:space="preserve">was then computed for each state by dividing the estimate death rates for Black persons divided by the estimate death for White persons. When using methods that required count data, such</w:t>
       </w:r>
     </w:p>
     <w:bookmarkEnd w:id="32"/>
-    <w:bookmarkStart w:id="33" w:name="variables-considered"/>
+    <w:bookmarkStart w:id="33" w:name="social-determinants-of-health"/>
     <w:p>
       <w:pPr>
         <w:pStyle w:val="Heading3"/>
       </w:pPr>
       <w:r>
-        <w:t xml:space="preserve">4.2.3 Variables considered</w:t>
+        <w:t xml:space="preserve">4.2.3 Social Determinants of Health</w:t>
       </w:r>
     </w:p>
     <w:p>
@@ -475,7 +453,7 @@
         <w:pStyle w:val="FirstParagraph"/>
       </w:pPr>
       <w:r>
-        <w:t xml:space="preserve">Predictor variables used in this analysis were selected to serve as proxy for SDOH. The Gini coefficient was used measure income inequality; percent living in poverty was used to estimate economic stability; percent with high school education was used to estimate access to education; percent uninsured under 65 was used to measure health care access; and percent with access to broadband internet was used to estimate the neighborhood and built environment.</w:t>
+        <w:t xml:space="preserve">Predictors used in this analysis were selected to serve as proxy for SDOH. A number of variables were initially considered, but ultimately five predictors were selected: the Gini coefficient was used measure income inequality; percent living in poverty was used to estimate economic stability; percent uninsured under 65 was used to measure health care access; and percent without internet subscription was used to estimate the neighborhood and built environment; and percent living with food insecurity.</w:t>
       </w:r>
     </w:p>
     <w:bookmarkEnd w:id="33"/>
@@ -499,13 +477,30 @@
     </w:p>
     <w:bookmarkEnd w:id="35"/>
     <w:bookmarkEnd w:id="36"/>
-    <w:bookmarkStart w:id="97" w:name="analysis"/>
+    <w:bookmarkStart w:id="67" w:name="analysis"/>
     <w:p>
       <w:pPr>
         <w:pStyle w:val="Heading1"/>
       </w:pPr>
       <w:r>
         <w:t xml:space="preserve">5. Analysis</w:t>
+      </w:r>
+    </w:p>
+    <w:bookmarkStart w:id="43" w:name="univariate-analysis"/>
+    <w:p>
+      <w:pPr>
+        <w:pStyle w:val="Heading2"/>
+      </w:pPr>
+      <w:r>
+        <w:t xml:space="preserve">5.1 Univariate analysis</w:t>
+      </w:r>
+    </w:p>
+    <w:p>
+      <w:pPr>
+        <w:pStyle w:val="FirstParagraph"/>
+      </w:pPr>
+      <w:r>
+        <w:t xml:space="preserve">Univariate analysis of HIV-related death rate</w:t>
       </w:r>
     </w:p>
     <w:tbl>
@@ -527,14 +522,14 @@
             <w:r>
               <w:drawing>
                 <wp:inline>
-                  <wp:extent cx="4107154" cy="1801276"/>
+                  <wp:extent cx="5334000" cy="2222500"/>
                   <wp:effectExtent b="0" l="0" r="0" t="0"/>
                   <wp:docPr descr="" title="" id="38" name="Picture"/>
                   <a:graphic>
                     <a:graphicData uri="http://schemas.openxmlformats.org/drawingml/2006/picture">
                       <pic:pic>
                         <pic:nvPicPr>
-                          <pic:cNvPr descr="images/test-01.png" id="39" name="Picture"/>
+                          <pic:cNvPr descr="images/dr_state.png" id="39" name="Picture"/>
                           <pic:cNvPicPr>
                             <a:picLocks noChangeArrowheads="1" noChangeAspect="1"/>
                           </pic:cNvPicPr>
@@ -548,751 +543,7 @@
                         <pic:spPr bwMode="auto">
                           <a:xfrm>
                             <a:off x="0" y="0"/>
-                            <a:ext cx="4107154" cy="1801276"/>
-                          </a:xfrm>
-                          <a:prstGeom prst="rect">
-                            <a:avLst/>
-                          </a:prstGeom>
-                          <a:noFill/>
-                          <a:ln w="9525">
-                            <a:noFill/>
-                            <a:headEnd/>
-                            <a:tailEnd/>
-                          </a:ln>
-                        </pic:spPr>
-                      </pic:pic>
-                    </a:graphicData>
-                  </a:graphic>
-                </wp:inline>
-              </w:drawing>
-            </w:r>
-          </w:p>
-          <w:p>
-            <w:pPr>
-              <w:jc w:val="center"/>
-            </w:pPr>
-            <w:pPr>
-              <w:jc w:val="start"/>
-              <w:spacing w:before="200"/>
-              <w:pStyle w:val="ImageCaption"/>
-            </w:pPr>
-          </w:p>
-        </w:tc>
-      </w:tr>
-    </w:tbl>
-    <w:bookmarkStart w:id="70" w:name="univariate-analysis"/>
-    <w:p>
-      <w:pPr>
-        <w:pStyle w:val="Heading2"/>
-      </w:pPr>
-      <w:r>
-        <w:t xml:space="preserve">5.1 Univariate analysis</w:t>
-      </w:r>
-    </w:p>
-    <w:tbl>
-      <w:tblPr>
-        <w:tblStyle w:val="Table"/>
-        <w:tblW w:type="pct" w:w="5000"/>
-        <w:tblLook w:firstRow="0" w:lastRow="0" w:firstColumn="0" w:lastColumn="0" w:noHBand="0" w:noVBand="0" w:val="0000"/>
-      </w:tblPr>
-      <w:tblGrid>
-        <w:gridCol w:w="7920"/>
-      </w:tblGrid>
-      <w:tr>
-        <w:tc>
-          <w:tcPr/>
-          <w:p>
-            <w:pPr>
-              <w:jc w:val="center"/>
-            </w:pPr>
-            <w:r>
-              <w:drawing>
-                <wp:inline>
-                  <wp:extent cx="5334000" cy="3733800"/>
-                  <wp:effectExtent b="0" l="0" r="0" t="0"/>
-                  <wp:docPr descr="" title="" id="41" name="Picture"/>
-                  <a:graphic>
-                    <a:graphicData uri="http://schemas.openxmlformats.org/drawingml/2006/picture">
-                      <pic:pic>
-                        <pic:nvPicPr>
-                          <pic:cNvPr descr="images/dr_boxplot.png" id="42" name="Picture"/>
-                          <pic:cNvPicPr>
-                            <a:picLocks noChangeArrowheads="1" noChangeAspect="1"/>
-                          </pic:cNvPicPr>
-                        </pic:nvPicPr>
-                        <pic:blipFill>
-                          <a:blip r:embed="rId40"/>
-                          <a:stretch>
-                            <a:fillRect/>
-                          </a:stretch>
-                        </pic:blipFill>
-                        <pic:spPr bwMode="auto">
-                          <a:xfrm>
-                            <a:off x="0" y="0"/>
-                            <a:ext cx="5334000" cy="3733800"/>
-                          </a:xfrm>
-                          <a:prstGeom prst="rect">
-                            <a:avLst/>
-                          </a:prstGeom>
-                          <a:noFill/>
-                          <a:ln w="9525">
-                            <a:noFill/>
-                            <a:headEnd/>
-                            <a:tailEnd/>
-                          </a:ln>
-                        </pic:spPr>
-                      </pic:pic>
-                    </a:graphicData>
-                  </a:graphic>
-                </wp:inline>
-              </w:drawing>
-            </w:r>
-          </w:p>
-          <w:p>
-            <w:pPr>
-              <w:jc w:val="center"/>
-            </w:pPr>
-            <w:pPr>
-              <w:jc w:val="start"/>
-              <w:spacing w:before="200"/>
-              <w:pStyle w:val="ImageCaption"/>
-            </w:pPr>
-          </w:p>
-        </w:tc>
-      </w:tr>
-    </w:tbl>
-    <w:p>
-      <w:pPr>
-        <w:pStyle w:val="BodyText"/>
-      </w:pPr>
-      <w:r>
-        <w:t xml:space="preserve">The distribution of death rate was assessed for each race both visually and using the Shapiro test for normality. Below is the histogram of the distributed of the raw</w:t>
-      </w:r>
-      <w:r>
-        <w:t xml:space="preserve"> </w:t>
-      </w:r>
-      <w:r>
-        <w:rPr>
-          <w:rStyle w:val="VerbatimChar"/>
-        </w:rPr>
-        <w:t xml:space="preserve">death rate (estimated).</w:t>
-      </w:r>
-    </w:p>
-    <w:tbl>
-      <w:tblPr>
-        <w:tblStyle w:val="Table"/>
-        <w:tblW w:type="pct" w:w="5000"/>
-        <w:tblLook w:firstRow="0" w:lastRow="0" w:firstColumn="0" w:lastColumn="0" w:noHBand="0" w:noVBand="0" w:val="0000"/>
-      </w:tblPr>
-      <w:tblGrid>
-        <w:gridCol w:w="7920"/>
-      </w:tblGrid>
-      <w:tr>
-        <w:tc>
-          <w:tcPr/>
-          <w:p>
-            <w:pPr>
-              <w:jc w:val="center"/>
-            </w:pPr>
-            <w:r>
-              <w:drawing>
-                <wp:inline>
-                  <wp:extent cx="5334000" cy="3733800"/>
-                  <wp:effectExtent b="0" l="0" r="0" t="0"/>
-                  <wp:docPr descr="" title="" id="44" name="Picture"/>
-                  <a:graphic>
-                    <a:graphicData uri="http://schemas.openxmlformats.org/drawingml/2006/picture">
-                      <pic:pic>
-                        <pic:nvPicPr>
-                          <pic:cNvPr descr="images/dr_hist-01.png" id="45" name="Picture"/>
-                          <pic:cNvPicPr>
-                            <a:picLocks noChangeArrowheads="1" noChangeAspect="1"/>
-                          </pic:cNvPicPr>
-                        </pic:nvPicPr>
-                        <pic:blipFill>
-                          <a:blip r:embed="rId43"/>
-                          <a:stretch>
-                            <a:fillRect/>
-                          </a:stretch>
-                        </pic:blipFill>
-                        <pic:spPr bwMode="auto">
-                          <a:xfrm>
-                            <a:off x="0" y="0"/>
-                            <a:ext cx="5334000" cy="3733800"/>
-                          </a:xfrm>
-                          <a:prstGeom prst="rect">
-                            <a:avLst/>
-                          </a:prstGeom>
-                          <a:noFill/>
-                          <a:ln w="9525">
-                            <a:noFill/>
-                            <a:headEnd/>
-                            <a:tailEnd/>
-                          </a:ln>
-                        </pic:spPr>
-                      </pic:pic>
-                    </a:graphicData>
-                  </a:graphic>
-                </wp:inline>
-              </w:drawing>
-            </w:r>
-          </w:p>
-          <w:p>
-            <w:pPr>
-              <w:jc w:val="center"/>
-            </w:pPr>
-            <w:pPr>
-              <w:jc w:val="start"/>
-              <w:spacing w:before="200"/>
-              <w:pStyle w:val="ImageCaption"/>
-            </w:pPr>
-          </w:p>
-        </w:tc>
-      </w:tr>
-    </w:tbl>
-    <w:p>
-      <w:pPr>
-        <w:pStyle w:val="BodyText"/>
-      </w:pPr>
-      <w:r>
-        <w:t xml:space="preserve">The death rate for Black persons did not require transformation and the death rate for Hispanic persons was normalized using a log + 1 transformation. Despite utilizing transformations of increasing complexity and power, including Box Cox and Yeo Johnson transformations, I was not able to normalize the distribution of death rate for White persons. As a result, I was unable to include White persons in the model for assessing for spatial correlation. While there are techniques to handle spatial data that is not normally distributed, such as geographically weighted Poisson regression and geographically weight negative binomial regression, my knowledge of the implementation of these techniques limited my ability to uses these methods in my analysis.</w:t>
-      </w:r>
-    </w:p>
-    <w:tbl>
-      <w:tblPr>
-        <w:tblStyle w:val="Table"/>
-        <w:tblW w:type="pct" w:w="5000"/>
-        <w:tblLook w:firstRow="0" w:lastRow="0" w:firstColumn="0" w:lastColumn="0" w:noHBand="0" w:noVBand="0" w:val="0000"/>
-      </w:tblPr>
-      <w:tblGrid>
-        <w:gridCol w:w="7920"/>
-      </w:tblGrid>
-      <w:tr>
-        <w:tc>
-          <w:tcPr/>
-          <w:p>
-            <w:pPr>
-              <w:jc w:val="center"/>
-            </w:pPr>
-            <w:r>
-              <w:drawing>
-                <wp:inline>
-                  <wp:extent cx="5334000" cy="2133600"/>
-                  <wp:effectExtent b="0" l="0" r="0" t="0"/>
-                  <wp:docPr descr="" title="" id="47" name="Picture"/>
-                  <a:graphic>
-                    <a:graphicData uri="http://schemas.openxmlformats.org/drawingml/2006/picture">
-                      <pic:pic>
-                        <pic:nvPicPr>
-                          <pic:cNvPr descr="images/raw_rate_map-05.png" id="48" name="Picture"/>
-                          <pic:cNvPicPr>
-                            <a:picLocks noChangeArrowheads="1" noChangeAspect="1"/>
-                          </pic:cNvPicPr>
-                        </pic:nvPicPr>
-                        <pic:blipFill>
-                          <a:blip r:embed="rId46"/>
-                          <a:stretch>
-                            <a:fillRect/>
-                          </a:stretch>
-                        </pic:blipFill>
-                        <pic:spPr bwMode="auto">
-                          <a:xfrm>
-                            <a:off x="0" y="0"/>
-                            <a:ext cx="5334000" cy="2133600"/>
-                          </a:xfrm>
-                          <a:prstGeom prst="rect">
-                            <a:avLst/>
-                          </a:prstGeom>
-                          <a:noFill/>
-                          <a:ln w="9525">
-                            <a:noFill/>
-                            <a:headEnd/>
-                            <a:tailEnd/>
-                          </a:ln>
-                        </pic:spPr>
-                      </pic:pic>
-                    </a:graphicData>
-                  </a:graphic>
-                </wp:inline>
-              </w:drawing>
-            </w:r>
-          </w:p>
-          <w:p>
-            <w:pPr>
-              <w:jc w:val="center"/>
-            </w:pPr>
-            <w:pPr>
-              <w:jc w:val="start"/>
-              <w:spacing w:before="200"/>
-              <w:pStyle w:val="ImageCaption"/>
-            </w:pPr>
-          </w:p>
-        </w:tc>
-      </w:tr>
-    </w:tbl>
-    <w:p>
-      <w:pPr>
-        <w:pStyle w:val="BodyText"/>
-      </w:pPr>
-      <w:r>
-        <w:drawing>
-          <wp:inline>
-            <wp:extent cx="5334000" cy="2133600"/>
-            <wp:effectExtent b="0" l="0" r="0" t="0"/>
-            <wp:docPr descr="" title="" id="50" name="Picture"/>
-            <a:graphic>
-              <a:graphicData uri="http://schemas.openxmlformats.org/drawingml/2006/picture">
-                <pic:pic>
-                  <pic:nvPicPr>
-                    <pic:cNvPr descr="images/roe_map-05.png" id="51" name="Picture"/>
-                    <pic:cNvPicPr>
-                      <a:picLocks noChangeArrowheads="1" noChangeAspect="1"/>
-                    </pic:cNvPicPr>
-                  </pic:nvPicPr>
-                  <pic:blipFill>
-                    <a:blip r:embed="rId49"/>
-                    <a:stretch>
-                      <a:fillRect/>
-                    </a:stretch>
-                  </pic:blipFill>
-                  <pic:spPr bwMode="auto">
-                    <a:xfrm>
-                      <a:off x="0" y="0"/>
-                      <a:ext cx="5334000" cy="2133600"/>
-                    </a:xfrm>
-                    <a:prstGeom prst="rect">
-                      <a:avLst/>
-                    </a:prstGeom>
-                    <a:noFill/>
-                    <a:ln w="9525">
-                      <a:noFill/>
-                      <a:headEnd/>
-                      <a:tailEnd/>
-                    </a:ln>
-                  </pic:spPr>
-                </pic:pic>
-              </a:graphicData>
-            </a:graphic>
-          </wp:inline>
-        </w:drawing>
-      </w:r>
-    </w:p>
-    <w:tbl>
-      <w:tblPr>
-        <w:tblStyle w:val="Table"/>
-        <w:tblW w:type="pct" w:w="5000"/>
-        <w:tblLook w:firstRow="0" w:lastRow="0" w:firstColumn="0" w:lastColumn="0" w:noHBand="0" w:noVBand="0" w:val="0000"/>
-      </w:tblPr>
-      <w:tblGrid>
-        <w:gridCol w:w="7920"/>
-      </w:tblGrid>
-      <w:tr>
-        <w:tc>
-          <w:tcPr/>
-          <w:p>
-            <w:pPr>
-              <w:jc w:val="center"/>
-            </w:pPr>
-            <w:r>
-              <w:drawing>
-                <wp:inline>
-                  <wp:extent cx="5334000" cy="2133600"/>
-                  <wp:effectExtent b="0" l="0" r="0" t="0"/>
-                  <wp:docPr descr="" title="" id="53" name="Picture"/>
-                  <a:graphic>
-                    <a:graphicData uri="http://schemas.openxmlformats.org/drawingml/2006/picture">
-                      <pic:pic>
-                        <pic:nvPicPr>
-                          <pic:cNvPr descr="images/chi_map-05.png" id="54" name="Picture"/>
-                          <pic:cNvPicPr>
-                            <a:picLocks noChangeArrowheads="1" noChangeAspect="1"/>
-                          </pic:cNvPicPr>
-                        </pic:nvPicPr>
-                        <pic:blipFill>
-                          <a:blip r:embed="rId52"/>
-                          <a:stretch>
-                            <a:fillRect/>
-                          </a:stretch>
-                        </pic:blipFill>
-                        <pic:spPr bwMode="auto">
-                          <a:xfrm>
-                            <a:off x="0" y="0"/>
-                            <a:ext cx="5334000" cy="2133600"/>
-                          </a:xfrm>
-                          <a:prstGeom prst="rect">
-                            <a:avLst/>
-                          </a:prstGeom>
-                          <a:noFill/>
-                          <a:ln w="9525">
-                            <a:noFill/>
-                            <a:headEnd/>
-                            <a:tailEnd/>
-                          </a:ln>
-                        </pic:spPr>
-                      </pic:pic>
-                    </a:graphicData>
-                  </a:graphic>
-                </wp:inline>
-              </w:drawing>
-            </w:r>
-          </w:p>
-          <w:p>
-            <w:pPr>
-              <w:jc w:val="center"/>
-            </w:pPr>
-            <w:pPr>
-              <w:jc w:val="start"/>
-              <w:spacing w:before="200"/>
-              <w:pStyle w:val="ImageCaption"/>
-            </w:pPr>
-          </w:p>
-        </w:tc>
-      </w:tr>
-    </w:tbl>
-    <w:p/>
-    <w:tbl>
-      <w:tblPr>
-        <w:tblStyle w:val="Table"/>
-        <w:tblW w:type="pct" w:w="5000"/>
-        <w:tblLook w:firstRow="0" w:lastRow="0" w:firstColumn="0" w:lastColumn="0" w:noHBand="0" w:noVBand="0" w:val="0000"/>
-      </w:tblPr>
-      <w:tblGrid>
-        <w:gridCol w:w="4096"/>
-        <w:gridCol w:w="3823"/>
-      </w:tblGrid>
-      <w:tr>
-        <w:tc>
-          <w:tcPr/>
-          <w:p>
-            <w:pPr>
-              <w:pStyle w:val="Compact"/>
-              <w:jc w:val="left"/>
-            </w:pPr>
-            <w:r>
-              <w:drawing>
-                <wp:inline>
-                  <wp:extent cx="2857500" cy="2000250"/>
-                  <wp:effectExtent b="0" l="0" r="0" t="0"/>
-                  <wp:docPr descr="" title="" id="56" name="Picture"/>
-                  <a:graphic>
-                    <a:graphicData uri="http://schemas.openxmlformats.org/drawingml/2006/picture">
-                      <pic:pic>
-                        <pic:nvPicPr>
-                          <pic:cNvPr descr="images/gini_map.png" id="57" name="Picture"/>
-                          <pic:cNvPicPr>
-                            <a:picLocks noChangeArrowheads="1" noChangeAspect="1"/>
-                          </pic:cNvPicPr>
-                        </pic:nvPicPr>
-                        <pic:blipFill>
-                          <a:blip r:embed="rId55"/>
-                          <a:stretch>
-                            <a:fillRect/>
-                          </a:stretch>
-                        </pic:blipFill>
-                        <pic:spPr bwMode="auto">
-                          <a:xfrm>
-                            <a:off x="0" y="0"/>
-                            <a:ext cx="2857500" cy="2000250"/>
-                          </a:xfrm>
-                          <a:prstGeom prst="rect">
-                            <a:avLst/>
-                          </a:prstGeom>
-                          <a:noFill/>
-                          <a:ln w="9525">
-                            <a:noFill/>
-                            <a:headEnd/>
-                            <a:tailEnd/>
-                          </a:ln>
-                        </pic:spPr>
-                      </pic:pic>
-                    </a:graphicData>
-                  </a:graphic>
-                </wp:inline>
-              </w:drawing>
-            </w:r>
-          </w:p>
-        </w:tc>
-        <w:tc>
-          <w:tcPr/>
-          <w:p>
-            <w:pPr>
-              <w:pStyle w:val="Compact"/>
-              <w:jc w:val="left"/>
-            </w:pPr>
-            <w:r>
-              <w:drawing>
-                <wp:inline>
-                  <wp:extent cx="2857500" cy="2000250"/>
-                  <wp:effectExtent b="0" l="0" r="0" t="0"/>
-                  <wp:docPr descr="" title="" id="59" name="Picture"/>
-                  <a:graphic>
-                    <a:graphicData uri="http://schemas.openxmlformats.org/drawingml/2006/picture">
-                      <pic:pic>
-                        <pic:nvPicPr>
-                          <pic:cNvPr descr="images/ed_map-01.png" id="60" name="Picture"/>
-                          <pic:cNvPicPr>
-                            <a:picLocks noChangeArrowheads="1" noChangeAspect="1"/>
-                          </pic:cNvPicPr>
-                        </pic:nvPicPr>
-                        <pic:blipFill>
-                          <a:blip r:embed="rId58"/>
-                          <a:stretch>
-                            <a:fillRect/>
-                          </a:stretch>
-                        </pic:blipFill>
-                        <pic:spPr bwMode="auto">
-                          <a:xfrm>
-                            <a:off x="0" y="0"/>
-                            <a:ext cx="2857500" cy="2000250"/>
-                          </a:xfrm>
-                          <a:prstGeom prst="rect">
-                            <a:avLst/>
-                          </a:prstGeom>
-                          <a:noFill/>
-                          <a:ln w="9525">
-                            <a:noFill/>
-                            <a:headEnd/>
-                            <a:tailEnd/>
-                          </a:ln>
-                        </pic:spPr>
-                      </pic:pic>
-                    </a:graphicData>
-                  </a:graphic>
-                </wp:inline>
-              </w:drawing>
-            </w:r>
-          </w:p>
-        </w:tc>
-      </w:tr>
-      <w:tr>
-        <w:tc>
-          <w:tcPr/>
-          <w:p>
-            <w:pPr>
-              <w:pStyle w:val="Compact"/>
-              <w:jc w:val="left"/>
-            </w:pPr>
-            <w:r>
-              <w:drawing>
-                <wp:inline>
-                  <wp:extent cx="2857500" cy="2000250"/>
-                  <wp:effectExtent b="0" l="0" r="0" t="0"/>
-                  <wp:docPr descr="" title="" id="62" name="Picture"/>
-                  <a:graphic>
-                    <a:graphicData uri="http://schemas.openxmlformats.org/drawingml/2006/picture">
-                      <pic:pic>
-                        <pic:nvPicPr>
-                          <pic:cNvPr descr="images/housing_map.png" id="63" name="Picture"/>
-                          <pic:cNvPicPr>
-                            <a:picLocks noChangeArrowheads="1" noChangeAspect="1"/>
-                          </pic:cNvPicPr>
-                        </pic:nvPicPr>
-                        <pic:blipFill>
-                          <a:blip r:embed="rId61"/>
-                          <a:stretch>
-                            <a:fillRect/>
-                          </a:stretch>
-                        </pic:blipFill>
-                        <pic:spPr bwMode="auto">
-                          <a:xfrm>
-                            <a:off x="0" y="0"/>
-                            <a:ext cx="2857500" cy="2000250"/>
-                          </a:xfrm>
-                          <a:prstGeom prst="rect">
-                            <a:avLst/>
-                          </a:prstGeom>
-                          <a:noFill/>
-                          <a:ln w="9525">
-                            <a:noFill/>
-                            <a:headEnd/>
-                            <a:tailEnd/>
-                          </a:ln>
-                        </pic:spPr>
-                      </pic:pic>
-                    </a:graphicData>
-                  </a:graphic>
-                </wp:inline>
-              </w:drawing>
-            </w:r>
-          </w:p>
-        </w:tc>
-        <w:tc>
-          <w:tcPr/>
-          <w:p>
-            <w:pPr>
-              <w:pStyle w:val="Compact"/>
-              <w:jc w:val="left"/>
-            </w:pPr>
-            <w:r>
-              <w:drawing>
-                <wp:inline>
-                  <wp:extent cx="2857500" cy="2000250"/>
-                  <wp:effectExtent b="0" l="0" r="0" t="0"/>
-                  <wp:docPr descr="" title="" id="65" name="Picture"/>
-                  <a:graphic>
-                    <a:graphicData uri="http://schemas.openxmlformats.org/drawingml/2006/picture">
-                      <pic:pic>
-                        <pic:nvPicPr>
-                          <pic:cNvPr descr="images/poverty_map.png" id="66" name="Picture"/>
-                          <pic:cNvPicPr>
-                            <a:picLocks noChangeArrowheads="1" noChangeAspect="1"/>
-                          </pic:cNvPicPr>
-                        </pic:nvPicPr>
-                        <pic:blipFill>
-                          <a:blip r:embed="rId64"/>
-                          <a:stretch>
-                            <a:fillRect/>
-                          </a:stretch>
-                        </pic:blipFill>
-                        <pic:spPr bwMode="auto">
-                          <a:xfrm>
-                            <a:off x="0" y="0"/>
-                            <a:ext cx="2857500" cy="2000250"/>
-                          </a:xfrm>
-                          <a:prstGeom prst="rect">
-                            <a:avLst/>
-                          </a:prstGeom>
-                          <a:noFill/>
-                          <a:ln w="9525">
-                            <a:noFill/>
-                            <a:headEnd/>
-                            <a:tailEnd/>
-                          </a:ln>
-                        </pic:spPr>
-                      </pic:pic>
-                    </a:graphicData>
-                  </a:graphic>
-                </wp:inline>
-              </w:drawing>
-            </w:r>
-          </w:p>
-        </w:tc>
-      </w:tr>
-      <w:tr>
-        <w:tc>
-          <w:tcPr/>
-          <w:p>
-            <w:pPr>
-              <w:pStyle w:val="Compact"/>
-              <w:jc w:val="left"/>
-            </w:pPr>
-            <w:r>
-              <w:drawing>
-                <wp:inline>
-                  <wp:extent cx="2857500" cy="2000250"/>
-                  <wp:effectExtent b="0" l="0" r="0" t="0"/>
-                  <wp:docPr descr="" title="" id="68" name="Picture"/>
-                  <a:graphic>
-                    <a:graphicData uri="http://schemas.openxmlformats.org/drawingml/2006/picture">
-                      <pic:pic>
-                        <pic:nvPicPr>
-                          <pic:cNvPr descr="images/unemployed_map.png" id="69" name="Picture"/>
-                          <pic:cNvPicPr>
-                            <a:picLocks noChangeArrowheads="1" noChangeAspect="1"/>
-                          </pic:cNvPicPr>
-                        </pic:nvPicPr>
-                        <pic:blipFill>
-                          <a:blip r:embed="rId67"/>
-                          <a:stretch>
-                            <a:fillRect/>
-                          </a:stretch>
-                        </pic:blipFill>
-                        <pic:spPr bwMode="auto">
-                          <a:xfrm>
-                            <a:off x="0" y="0"/>
-                            <a:ext cx="2857500" cy="2000250"/>
-                          </a:xfrm>
-                          <a:prstGeom prst="rect">
-                            <a:avLst/>
-                          </a:prstGeom>
-                          <a:noFill/>
-                          <a:ln w="9525">
-                            <a:noFill/>
-                            <a:headEnd/>
-                            <a:tailEnd/>
-                          </a:ln>
-                        </pic:spPr>
-                      </pic:pic>
-                    </a:graphicData>
-                  </a:graphic>
-                </wp:inline>
-              </w:drawing>
-            </w:r>
-          </w:p>
-        </w:tc>
-        <w:tc>
-          <w:tcPr/>
-          <w:p>
-            <w:pPr>
-              <w:pStyle w:val="Compact"/>
-            </w:pPr>
-          </w:p>
-        </w:tc>
-      </w:tr>
-    </w:tbl>
-    <w:p>
-      <w:pPr>
-        <w:pStyle w:val="BodyText"/>
-      </w:pPr>
-      <w:r>
-        <w:rPr>
-          <w:iCs/>
-          <w:i/>
-        </w:rPr>
-        <w:t xml:space="preserve">Use a combination of text/tables/figures to explore and describe your data. Show the most important descriptive results here. Additional ones should go in the supplement. Even more can be in the R and Quarto files that are part of your project.</w:t>
-      </w:r>
-    </w:p>
-    <w:bookmarkEnd w:id="70"/>
-    <w:bookmarkStart w:id="86" w:name="bivariate-analysis"/>
-    <w:p>
-      <w:pPr>
-        <w:pStyle w:val="Heading2"/>
-      </w:pPr>
-      <w:r>
-        <w:t xml:space="preserve">5.2 Bivariate Analysis</w:t>
-      </w:r>
-    </w:p>
-    <w:tbl>
-      <w:tblPr>
-        <w:tblStyle w:val="Table"/>
-        <w:tblW w:type="pct" w:w="5000"/>
-        <w:tblLook w:firstRow="0" w:lastRow="0" w:firstColumn="0" w:lastColumn="0" w:noHBand="0" w:noVBand="0" w:val="0000"/>
-      </w:tblPr>
-      <w:tblGrid>
-        <w:gridCol w:w="7920"/>
-      </w:tblGrid>
-      <w:tr>
-        <w:tc>
-          <w:tcPr/>
-          <w:p>
-            <w:pPr>
-              <w:jc w:val="center"/>
-            </w:pPr>
-            <w:r>
-              <w:drawing>
-                <wp:inline>
-                  <wp:extent cx="4086225" cy="2860357"/>
-                  <wp:effectExtent b="0" l="0" r="0" t="0"/>
-                  <wp:docPr descr="" title="" id="72" name="Picture"/>
-                  <a:graphic>
-                    <a:graphicData uri="http://schemas.openxmlformats.org/drawingml/2006/picture">
-                      <pic:pic>
-                        <pic:nvPicPr>
-                          <pic:cNvPr descr="images/bi_gini-01.png" id="73" name="Picture"/>
-                          <pic:cNvPicPr>
-                            <a:picLocks noChangeArrowheads="1" noChangeAspect="1"/>
-                          </pic:cNvPicPr>
-                        </pic:nvPicPr>
-                        <pic:blipFill>
-                          <a:blip r:embed="rId71"/>
-                          <a:stretch>
-                            <a:fillRect/>
-                          </a:stretch>
-                        </pic:blipFill>
-                        <pic:spPr bwMode="auto">
-                          <a:xfrm>
-                            <a:off x="0" y="0"/>
-                            <a:ext cx="4086225" cy="2860357"/>
+                            <a:ext cx="5334000" cy="2222500"/>
                           </a:xfrm>
                           <a:prstGeom prst="rect">
                             <a:avLst/>
@@ -1344,20 +595,20 @@
             <w:r>
               <w:drawing>
                 <wp:inline>
-                  <wp:extent cx="4086225" cy="2860357"/>
+                  <wp:extent cx="2978680" cy="1113182"/>
                   <wp:effectExtent b="0" l="0" r="0" t="0"/>
-                  <wp:docPr descr="" title="" id="75" name="Picture"/>
+                  <wp:docPr descr="" title="" id="41" name="Picture"/>
                   <a:graphic>
                     <a:graphicData uri="http://schemas.openxmlformats.org/drawingml/2006/picture">
                       <pic:pic>
                         <pic:nvPicPr>
-                          <pic:cNvPr descr="images/bi_ed-01.png" id="76" name="Picture"/>
+                          <pic:cNvPr descr="images/table1.png" id="42" name="Picture"/>
                           <pic:cNvPicPr>
                             <a:picLocks noChangeArrowheads="1" noChangeAspect="1"/>
                           </pic:cNvPicPr>
                         </pic:nvPicPr>
                         <pic:blipFill>
-                          <a:blip r:embed="rId74"/>
+                          <a:blip r:embed="rId40"/>
                           <a:stretch>
                             <a:fillRect/>
                           </a:stretch>
@@ -1365,7 +616,7 @@
                         <pic:spPr bwMode="auto">
                           <a:xfrm>
                             <a:off x="0" y="0"/>
-                            <a:ext cx="4086225" cy="2860357"/>
+                            <a:ext cx="2978680" cy="1113182"/>
                           </a:xfrm>
                           <a:prstGeom prst="rect">
                             <a:avLst/>
@@ -1397,7 +648,453 @@
         </w:tc>
       </w:tr>
     </w:tbl>
-    <w:p/>
+    <w:p>
+      <w:pPr>
+        <w:pStyle w:val="BodyText"/>
+      </w:pPr>
+      <w:r>
+        <w:t xml:space="preserve">The distribution of death rate was assessed for each race both visually and using the Shapiro test for normality. Based on the Shapiro test, there was insufficient evidence to reject normality with a p-value of 0.5224. No normalizing transformation was needed. Below is the histogram of the our primary outcome variable, MRR.</w:t>
+      </w:r>
+    </w:p>
+    <w:tbl>
+      <w:tblPr>
+        <w:tblStyle w:val="Table"/>
+        <w:tblW w:type="auto" w:w="0"/>
+        <w:tblLook w:firstRow="0" w:lastRow="0" w:firstColumn="0" w:lastColumn="0" w:noHBand="0" w:noVBand="0" w:val="0000"/>
+      </w:tblPr>
+      <w:tblGrid>
+        <w:gridCol w:w="3960"/>
+        <w:gridCol w:w="3960"/>
+      </w:tblGrid>
+      <w:tr>
+        <w:tc>
+          <w:tcPr/>
+          <w:p>
+            <w:pPr>
+              <w:pStyle w:val="Compact"/>
+            </w:pPr>
+          </w:p>
+        </w:tc>
+        <w:tc>
+          <w:tcPr/>
+          <w:p>
+            <w:pPr>
+              <w:pStyle w:val="Compact"/>
+            </w:pPr>
+          </w:p>
+        </w:tc>
+      </w:tr>
+      <w:tr>
+        <w:tc>
+          <w:tcPr/>
+          <w:p>
+            <w:pPr>
+              <w:pStyle w:val="Compact"/>
+            </w:pPr>
+          </w:p>
+        </w:tc>
+        <w:tc>
+          <w:tcPr/>
+          <w:p>
+            <w:pPr>
+              <w:pStyle w:val="Compact"/>
+            </w:pPr>
+          </w:p>
+        </w:tc>
+      </w:tr>
+      <w:tr>
+        <w:tc>
+          <w:tcPr/>
+          <w:p>
+            <w:pPr>
+              <w:pStyle w:val="Compact"/>
+            </w:pPr>
+          </w:p>
+        </w:tc>
+        <w:tc>
+          <w:tcPr/>
+          <w:p>
+            <w:pPr>
+              <w:pStyle w:val="Compact"/>
+            </w:pPr>
+          </w:p>
+        </w:tc>
+      </w:tr>
+    </w:tbl>
+    <w:p>
+      <w:pPr>
+        <w:pStyle w:val="FirstParagraph"/>
+      </w:pPr>
+      <w:r>
+        <w:rPr>
+          <w:iCs/>
+          <w:i/>
+        </w:rPr>
+        <w:t xml:space="preserve">Use a combination of text/tables/figures to explore and describe your data. Show the most important descriptive results here. Additional ones should go in the supplement. Even more can be in the R and Quarto files that are part of your project.</w:t>
+      </w:r>
+    </w:p>
+    <w:bookmarkEnd w:id="43"/>
+    <w:bookmarkStart w:id="59" w:name="bivariate-analysis"/>
+    <w:p>
+      <w:pPr>
+        <w:pStyle w:val="Heading2"/>
+      </w:pPr>
+      <w:r>
+        <w:t xml:space="preserve">5.2 Bivariate Analysis</w:t>
+      </w:r>
+    </w:p>
+    <w:p>
+      <w:pPr>
+        <w:pStyle w:val="FirstParagraph"/>
+      </w:pPr>
+      <w:r>
+        <w:t xml:space="preserve">Ultimately</w:t>
+      </w:r>
+    </w:p>
+    <w:tbl>
+      <w:tblPr>
+        <w:tblStyle w:val="Table"/>
+        <w:tblW w:type="auto" w:w="0"/>
+        <w:tblLook w:firstRow="0" w:lastRow="0" w:firstColumn="0" w:lastColumn="0" w:noHBand="0" w:noVBand="0" w:val="0000"/>
+      </w:tblPr>
+      <w:tblGrid>
+        <w:gridCol w:w="3960"/>
+        <w:gridCol w:w="3960"/>
+      </w:tblGrid>
+      <w:tr>
+        <w:tc>
+          <w:tcPr/>
+          <w:p>
+            <w:pPr>
+              <w:pStyle w:val="Compact"/>
+              <w:jc w:val="left"/>
+            </w:pPr>
+            <w:r>
+              <w:drawing>
+                <wp:inline>
+                  <wp:extent cx="5334000" cy="3733799"/>
+                  <wp:effectExtent b="0" l="0" r="0" t="0"/>
+                  <wp:docPr descr="" title="" id="45" name="Picture"/>
+                  <a:graphic>
+                    <a:graphicData uri="http://schemas.openxmlformats.org/drawingml/2006/picture">
+                      <pic:pic>
+                        <pic:nvPicPr>
+                          <pic:cNvPr descr="images/bi_pov-03.png" id="46" name="Picture"/>
+                          <pic:cNvPicPr>
+                            <a:picLocks noChangeArrowheads="1" noChangeAspect="1"/>
+                          </pic:cNvPicPr>
+                        </pic:nvPicPr>
+                        <pic:blipFill>
+                          <a:blip r:embed="rId44"/>
+                          <a:stretch>
+                            <a:fillRect/>
+                          </a:stretch>
+                        </pic:blipFill>
+                        <pic:spPr bwMode="auto">
+                          <a:xfrm>
+                            <a:off x="0" y="0"/>
+                            <a:ext cx="5334000" cy="3733799"/>
+                          </a:xfrm>
+                          <a:prstGeom prst="rect">
+                            <a:avLst/>
+                          </a:prstGeom>
+                          <a:noFill/>
+                          <a:ln w="9525">
+                            <a:noFill/>
+                            <a:headEnd/>
+                            <a:tailEnd/>
+                          </a:ln>
+                        </pic:spPr>
+                      </pic:pic>
+                    </a:graphicData>
+                  </a:graphic>
+                </wp:inline>
+              </w:drawing>
+            </w:r>
+          </w:p>
+        </w:tc>
+        <w:tc>
+          <w:tcPr/>
+          <w:p>
+            <w:pPr>
+              <w:pStyle w:val="Compact"/>
+              <w:jc w:val="left"/>
+            </w:pPr>
+            <w:r>
+              <w:drawing>
+                <wp:inline>
+                  <wp:extent cx="5334000" cy="3733799"/>
+                  <wp:effectExtent b="0" l="0" r="0" t="0"/>
+                  <wp:docPr descr="" title="" id="48" name="Picture"/>
+                  <a:graphic>
+                    <a:graphicData uri="http://schemas.openxmlformats.org/drawingml/2006/picture">
+                      <pic:pic>
+                        <pic:nvPicPr>
+                          <pic:cNvPr descr="images/bi_gini-04.png" id="49" name="Picture"/>
+                          <pic:cNvPicPr>
+                            <a:picLocks noChangeArrowheads="1" noChangeAspect="1"/>
+                          </pic:cNvPicPr>
+                        </pic:nvPicPr>
+                        <pic:blipFill>
+                          <a:blip r:embed="rId47"/>
+                          <a:stretch>
+                            <a:fillRect/>
+                          </a:stretch>
+                        </pic:blipFill>
+                        <pic:spPr bwMode="auto">
+                          <a:xfrm>
+                            <a:off x="0" y="0"/>
+                            <a:ext cx="5334000" cy="3733799"/>
+                          </a:xfrm>
+                          <a:prstGeom prst="rect">
+                            <a:avLst/>
+                          </a:prstGeom>
+                          <a:noFill/>
+                          <a:ln w="9525">
+                            <a:noFill/>
+                            <a:headEnd/>
+                            <a:tailEnd/>
+                          </a:ln>
+                        </pic:spPr>
+                      </pic:pic>
+                    </a:graphicData>
+                  </a:graphic>
+                </wp:inline>
+              </w:drawing>
+            </w:r>
+          </w:p>
+        </w:tc>
+      </w:tr>
+      <w:tr>
+        <w:tc>
+          <w:tcPr/>
+          <w:p>
+            <w:pPr>
+              <w:pStyle w:val="Compact"/>
+              <w:jc w:val="left"/>
+            </w:pPr>
+            <w:r>
+              <w:drawing>
+                <wp:inline>
+                  <wp:extent cx="5334000" cy="3733799"/>
+                  <wp:effectExtent b="0" l="0" r="0" t="0"/>
+                  <wp:docPr descr="" title="" id="51" name="Picture"/>
+                  <a:graphic>
+                    <a:graphicData uri="http://schemas.openxmlformats.org/drawingml/2006/picture">
+                      <pic:pic>
+                        <pic:nvPicPr>
+                          <pic:cNvPr descr="images/bi_unemployed-02.png" id="52" name="Picture"/>
+                          <pic:cNvPicPr>
+                            <a:picLocks noChangeArrowheads="1" noChangeAspect="1"/>
+                          </pic:cNvPicPr>
+                        </pic:nvPicPr>
+                        <pic:blipFill>
+                          <a:blip r:embed="rId50"/>
+                          <a:stretch>
+                            <a:fillRect/>
+                          </a:stretch>
+                        </pic:blipFill>
+                        <pic:spPr bwMode="auto">
+                          <a:xfrm>
+                            <a:off x="0" y="0"/>
+                            <a:ext cx="5334000" cy="3733799"/>
+                          </a:xfrm>
+                          <a:prstGeom prst="rect">
+                            <a:avLst/>
+                          </a:prstGeom>
+                          <a:noFill/>
+                          <a:ln w="9525">
+                            <a:noFill/>
+                            <a:headEnd/>
+                            <a:tailEnd/>
+                          </a:ln>
+                        </pic:spPr>
+                      </pic:pic>
+                    </a:graphicData>
+                  </a:graphic>
+                </wp:inline>
+              </w:drawing>
+            </w:r>
+          </w:p>
+        </w:tc>
+        <w:tc>
+          <w:tcPr/>
+          <w:p>
+            <w:pPr>
+              <w:pStyle w:val="Compact"/>
+              <w:jc w:val="left"/>
+            </w:pPr>
+            <w:r>
+              <w:drawing>
+                <wp:inline>
+                  <wp:extent cx="5334000" cy="3733799"/>
+                  <wp:effectExtent b="0" l="0" r="0" t="0"/>
+                  <wp:docPr descr="" title="" id="54" name="Picture"/>
+                  <a:graphic>
+                    <a:graphicData uri="http://schemas.openxmlformats.org/drawingml/2006/picture">
+                      <pic:pic>
+                        <pic:nvPicPr>
+                          <pic:cNvPr descr="images/bi_uninsured-01.png" id="55" name="Picture"/>
+                          <pic:cNvPicPr>
+                            <a:picLocks noChangeArrowheads="1" noChangeAspect="1"/>
+                          </pic:cNvPicPr>
+                        </pic:nvPicPr>
+                        <pic:blipFill>
+                          <a:blip r:embed="rId53"/>
+                          <a:stretch>
+                            <a:fillRect/>
+                          </a:stretch>
+                        </pic:blipFill>
+                        <pic:spPr bwMode="auto">
+                          <a:xfrm>
+                            <a:off x="0" y="0"/>
+                            <a:ext cx="5334000" cy="3733799"/>
+                          </a:xfrm>
+                          <a:prstGeom prst="rect">
+                            <a:avLst/>
+                          </a:prstGeom>
+                          <a:noFill/>
+                          <a:ln w="9525">
+                            <a:noFill/>
+                            <a:headEnd/>
+                            <a:tailEnd/>
+                          </a:ln>
+                        </pic:spPr>
+                      </pic:pic>
+                    </a:graphicData>
+                  </a:graphic>
+                </wp:inline>
+              </w:drawing>
+            </w:r>
+          </w:p>
+        </w:tc>
+      </w:tr>
+      <w:tr>
+        <w:tc>
+          <w:tcPr/>
+          <w:p>
+            <w:pPr>
+              <w:pStyle w:val="Compact"/>
+              <w:jc w:val="left"/>
+            </w:pPr>
+            <w:r>
+              <w:drawing>
+                <wp:inline>
+                  <wp:extent cx="5334000" cy="3733799"/>
+                  <wp:effectExtent b="0" l="0" r="0" t="0"/>
+                  <wp:docPr descr="" title="" id="57" name="Picture"/>
+                  <a:graphic>
+                    <a:graphicData uri="http://schemas.openxmlformats.org/drawingml/2006/picture">
+                      <pic:pic>
+                        <pic:nvPicPr>
+                          <pic:cNvPr descr="images/bi_foodinsecure-01.png" id="58" name="Picture"/>
+                          <pic:cNvPicPr>
+                            <a:picLocks noChangeArrowheads="1" noChangeAspect="1"/>
+                          </pic:cNvPicPr>
+                        </pic:nvPicPr>
+                        <pic:blipFill>
+                          <a:blip r:embed="rId56"/>
+                          <a:stretch>
+                            <a:fillRect/>
+                          </a:stretch>
+                        </pic:blipFill>
+                        <pic:spPr bwMode="auto">
+                          <a:xfrm>
+                            <a:off x="0" y="0"/>
+                            <a:ext cx="5334000" cy="3733799"/>
+                          </a:xfrm>
+                          <a:prstGeom prst="rect">
+                            <a:avLst/>
+                          </a:prstGeom>
+                          <a:noFill/>
+                          <a:ln w="9525">
+                            <a:noFill/>
+                            <a:headEnd/>
+                            <a:tailEnd/>
+                          </a:ln>
+                        </pic:spPr>
+                      </pic:pic>
+                    </a:graphicData>
+                  </a:graphic>
+                </wp:inline>
+              </w:drawing>
+            </w:r>
+          </w:p>
+        </w:tc>
+        <w:tc>
+          <w:tcPr/>
+          <w:p>
+            <w:pPr>
+              <w:pStyle w:val="Compact"/>
+            </w:pPr>
+          </w:p>
+        </w:tc>
+      </w:tr>
+    </w:tbl>
+    <w:p>
+      <w:pPr>
+        <w:pStyle w:val="BodyText"/>
+      </w:pPr>
+      <w:r>
+        <w:rPr>
+          <w:iCs/>
+          <w:i/>
+        </w:rPr>
+        <w:t xml:space="preserve">To get some further insight into your data, if reasonable you could compute simple statistics (e.g. simple models with 1 predictor) to look for associations between your outcome(s) and each individual predictor variable. Though note that unless you pre-specified the outcome and main exposure, any</w:t>
+      </w:r>
+      <w:r>
+        <w:rPr>
+          <w:iCs/>
+          <w:i/>
+        </w:rPr>
+        <w:t xml:space="preserve"> </w:t>
+      </w:r>
+      <w:r>
+        <w:rPr>
+          <w:iCs/>
+          <w:i/>
+        </w:rPr>
+        <w:t xml:space="preserve">“</w:t>
+      </w:r>
+      <w:r>
+        <w:rPr>
+          <w:iCs/>
+          <w:i/>
+        </w:rPr>
+        <w:t xml:space="preserve">p&lt;0.05 means statistical significance</w:t>
+      </w:r>
+      <w:r>
+        <w:rPr>
+          <w:iCs/>
+          <w:i/>
+        </w:rPr>
+        <w:t xml:space="preserve">”</w:t>
+      </w:r>
+      <w:r>
+        <w:rPr>
+          <w:iCs/>
+          <w:i/>
+        </w:rPr>
+        <w:t xml:space="preserve"> </w:t>
+      </w:r>
+      <w:r>
+        <w:rPr>
+          <w:iCs/>
+          <w:i/>
+        </w:rPr>
+        <w:t xml:space="preserve">interpretation is not valid.</w:t>
+      </w:r>
+    </w:p>
+    <w:bookmarkEnd w:id="59"/>
+    <w:bookmarkStart w:id="66" w:name="full-analysis"/>
+    <w:p>
+      <w:pPr>
+        <w:pStyle w:val="Heading2"/>
+      </w:pPr>
+      <w:r>
+        <w:t xml:space="preserve">5.3 Full analysis</w:t>
+      </w:r>
+    </w:p>
     <w:tbl>
       <w:tblPr>
         <w:tblStyle w:val="Table"/>
@@ -1417,20 +1114,20 @@
             <w:r>
               <w:drawing>
                 <wp:inline>
-                  <wp:extent cx="4086225" cy="2860357"/>
+                  <wp:extent cx="5334000" cy="3733799"/>
                   <wp:effectExtent b="0" l="0" r="0" t="0"/>
-                  <wp:docPr descr="" title="" id="78" name="Picture"/>
+                  <wp:docPr descr="" title="" id="61" name="Picture"/>
                   <a:graphic>
                     <a:graphicData uri="http://schemas.openxmlformats.org/drawingml/2006/picture">
                       <pic:pic>
                         <pic:nvPicPr>
-                          <pic:cNvPr descr="images/bi_housing-01.png" id="79" name="Picture"/>
+                          <pic:cNvPr descr="images/corr_mat-01.png" id="62" name="Picture"/>
                           <pic:cNvPicPr>
                             <a:picLocks noChangeArrowheads="1" noChangeAspect="1"/>
                           </pic:cNvPicPr>
                         </pic:nvPicPr>
                         <pic:blipFill>
-                          <a:blip r:embed="rId77"/>
+                          <a:blip r:embed="rId60"/>
                           <a:stretch>
                             <a:fillRect/>
                           </a:stretch>
@@ -1438,362 +1135,7 @@
                         <pic:spPr bwMode="auto">
                           <a:xfrm>
                             <a:off x="0" y="0"/>
-                            <a:ext cx="4086225" cy="2860357"/>
-                          </a:xfrm>
-                          <a:prstGeom prst="rect">
-                            <a:avLst/>
-                          </a:prstGeom>
-                          <a:noFill/>
-                          <a:ln w="9525">
-                            <a:noFill/>
-                            <a:headEnd/>
-                            <a:tailEnd/>
-                          </a:ln>
-                        </pic:spPr>
-                      </pic:pic>
-                    </a:graphicData>
-                  </a:graphic>
-                </wp:inline>
-              </w:drawing>
-            </w:r>
-          </w:p>
-          <w:p>
-            <w:pPr>
-              <w:jc w:val="center"/>
-            </w:pPr>
-            <w:pPr>
-              <w:jc w:val="start"/>
-              <w:spacing w:before="200"/>
-              <w:pStyle w:val="ImageCaption"/>
-            </w:pPr>
-          </w:p>
-        </w:tc>
-      </w:tr>
-    </w:tbl>
-    <w:p/>
-    <w:tbl>
-      <w:tblPr>
-        <w:tblStyle w:val="Table"/>
-        <w:tblW w:type="pct" w:w="5000"/>
-        <w:tblLook w:firstRow="0" w:lastRow="0" w:firstColumn="0" w:lastColumn="0" w:noHBand="0" w:noVBand="0" w:val="0000"/>
-      </w:tblPr>
-      <w:tblGrid>
-        <w:gridCol w:w="7920"/>
-      </w:tblGrid>
-      <w:tr>
-        <w:tc>
-          <w:tcPr/>
-          <w:p>
-            <w:pPr>
-              <w:jc w:val="center"/>
-            </w:pPr>
-            <w:r>
-              <w:drawing>
-                <wp:inline>
-                  <wp:extent cx="4086225" cy="2860357"/>
-                  <wp:effectExtent b="0" l="0" r="0" t="0"/>
-                  <wp:docPr descr="" title="" id="81" name="Picture"/>
-                  <a:graphic>
-                    <a:graphicData uri="http://schemas.openxmlformats.org/drawingml/2006/picture">
-                      <pic:pic>
-                        <pic:nvPicPr>
-                          <pic:cNvPr descr="images/bi_unemployed.png" id="82" name="Picture"/>
-                          <pic:cNvPicPr>
-                            <a:picLocks noChangeArrowheads="1" noChangeAspect="1"/>
-                          </pic:cNvPicPr>
-                        </pic:nvPicPr>
-                        <pic:blipFill>
-                          <a:blip r:embed="rId80"/>
-                          <a:stretch>
-                            <a:fillRect/>
-                          </a:stretch>
-                        </pic:blipFill>
-                        <pic:spPr bwMode="auto">
-                          <a:xfrm>
-                            <a:off x="0" y="0"/>
-                            <a:ext cx="4086225" cy="2860357"/>
-                          </a:xfrm>
-                          <a:prstGeom prst="rect">
-                            <a:avLst/>
-                          </a:prstGeom>
-                          <a:noFill/>
-                          <a:ln w="9525">
-                            <a:noFill/>
-                            <a:headEnd/>
-                            <a:tailEnd/>
-                          </a:ln>
-                        </pic:spPr>
-                      </pic:pic>
-                    </a:graphicData>
-                  </a:graphic>
-                </wp:inline>
-              </w:drawing>
-            </w:r>
-          </w:p>
-          <w:p>
-            <w:pPr>
-              <w:jc w:val="center"/>
-            </w:pPr>
-            <w:pPr>
-              <w:jc w:val="start"/>
-              <w:spacing w:before="200"/>
-              <w:pStyle w:val="ImageCaption"/>
-            </w:pPr>
-          </w:p>
-        </w:tc>
-      </w:tr>
-    </w:tbl>
-    <w:p/>
-    <w:tbl>
-      <w:tblPr>
-        <w:tblStyle w:val="Table"/>
-        <w:tblW w:type="pct" w:w="5000"/>
-        <w:tblLook w:firstRow="0" w:lastRow="0" w:firstColumn="0" w:lastColumn="0" w:noHBand="0" w:noVBand="0" w:val="0000"/>
-      </w:tblPr>
-      <w:tblGrid>
-        <w:gridCol w:w="7920"/>
-      </w:tblGrid>
-      <w:tr>
-        <w:tc>
-          <w:tcPr/>
-          <w:p>
-            <w:pPr>
-              <w:jc w:val="center"/>
-            </w:pPr>
-            <w:r>
-              <w:drawing>
-                <wp:inline>
-                  <wp:extent cx="4086225" cy="2860357"/>
-                  <wp:effectExtent b="0" l="0" r="0" t="0"/>
-                  <wp:docPr descr="" title="" id="84" name="Picture"/>
-                  <a:graphic>
-                    <a:graphicData uri="http://schemas.openxmlformats.org/drawingml/2006/picture">
-                      <pic:pic>
-                        <pic:nvPicPr>
-                          <pic:cNvPr descr="images/bi_pov-01.png" id="85" name="Picture"/>
-                          <pic:cNvPicPr>
-                            <a:picLocks noChangeArrowheads="1" noChangeAspect="1"/>
-                          </pic:cNvPicPr>
-                        </pic:nvPicPr>
-                        <pic:blipFill>
-                          <a:blip r:embed="rId83"/>
-                          <a:stretch>
-                            <a:fillRect/>
-                          </a:stretch>
-                        </pic:blipFill>
-                        <pic:spPr bwMode="auto">
-                          <a:xfrm>
-                            <a:off x="0" y="0"/>
-                            <a:ext cx="4086225" cy="2860357"/>
-                          </a:xfrm>
-                          <a:prstGeom prst="rect">
-                            <a:avLst/>
-                          </a:prstGeom>
-                          <a:noFill/>
-                          <a:ln w="9525">
-                            <a:noFill/>
-                            <a:headEnd/>
-                            <a:tailEnd/>
-                          </a:ln>
-                        </pic:spPr>
-                      </pic:pic>
-                    </a:graphicData>
-                  </a:graphic>
-                </wp:inline>
-              </w:drawing>
-            </w:r>
-          </w:p>
-          <w:p>
-            <w:pPr>
-              <w:jc w:val="center"/>
-            </w:pPr>
-            <w:pPr>
-              <w:jc w:val="start"/>
-              <w:spacing w:before="200"/>
-              <w:pStyle w:val="ImageCaption"/>
-            </w:pPr>
-          </w:p>
-        </w:tc>
-      </w:tr>
-    </w:tbl>
-    <w:p>
-      <w:pPr>
-        <w:pStyle w:val="BodyText"/>
-      </w:pPr>
-      <w:r>
-        <w:rPr>
-          <w:iCs/>
-          <w:i/>
-        </w:rPr>
-        <w:t xml:space="preserve">To get some further insight into your data, if reasonable you could compute simple statistics (e.g. simple models with 1 predictor) to look for associations between your outcome(s) and each individual predictor variable. Though note that unless you pre-specified the outcome and main exposure, any</w:t>
-      </w:r>
-      <w:r>
-        <w:rPr>
-          <w:iCs/>
-          <w:i/>
-        </w:rPr>
-        <w:t xml:space="preserve"> </w:t>
-      </w:r>
-      <w:r>
-        <w:rPr>
-          <w:iCs/>
-          <w:i/>
-        </w:rPr>
-        <w:t xml:space="preserve">“</w:t>
-      </w:r>
-      <w:r>
-        <w:rPr>
-          <w:iCs/>
-          <w:i/>
-        </w:rPr>
-        <w:t xml:space="preserve">p&lt;0.05 means statistical significance</w:t>
-      </w:r>
-      <w:r>
-        <w:rPr>
-          <w:iCs/>
-          <w:i/>
-        </w:rPr>
-        <w:t xml:space="preserve">”</w:t>
-      </w:r>
-      <w:r>
-        <w:rPr>
-          <w:iCs/>
-          <w:i/>
-        </w:rPr>
-        <w:t xml:space="preserve"> </w:t>
-      </w:r>
-      <w:r>
-        <w:rPr>
-          <w:iCs/>
-          <w:i/>
-        </w:rPr>
-        <w:t xml:space="preserve">interpretation is not valid.</w:t>
-      </w:r>
-    </w:p>
-    <w:bookmarkEnd w:id="86"/>
-    <w:bookmarkStart w:id="96" w:name="full-analysis"/>
-    <w:p>
-      <w:pPr>
-        <w:pStyle w:val="Heading2"/>
-      </w:pPr>
-      <w:r>
-        <w:t xml:space="preserve">5.3 Full analysis</w:t>
-      </w:r>
-    </w:p>
-    <w:tbl>
-      <w:tblPr>
-        <w:tblStyle w:val="Table"/>
-        <w:tblW w:type="pct" w:w="5000"/>
-        <w:tblLook w:firstRow="0" w:lastRow="0" w:firstColumn="0" w:lastColumn="0" w:noHBand="0" w:noVBand="0" w:val="0000"/>
-      </w:tblPr>
-      <w:tblGrid>
-        <w:gridCol w:w="7920"/>
-      </w:tblGrid>
-      <w:tr>
-        <w:tc>
-          <w:tcPr/>
-          <w:p>
-            <w:pPr>
-              <w:jc w:val="center"/>
-            </w:pPr>
-            <w:r>
-              <w:drawing>
-                <wp:inline>
-                  <wp:extent cx="4086225" cy="2860357"/>
-                  <wp:effectExtent b="0" l="0" r="0" t="0"/>
-                  <wp:docPr descr="" title="" id="88" name="Picture"/>
-                  <a:graphic>
-                    <a:graphicData uri="http://schemas.openxmlformats.org/drawingml/2006/picture">
-                      <pic:pic>
-                        <pic:nvPicPr>
-                          <pic:cNvPr descr="images/corr_mat.png" id="89" name="Picture"/>
-                          <pic:cNvPicPr>
-                            <a:picLocks noChangeArrowheads="1" noChangeAspect="1"/>
-                          </pic:cNvPicPr>
-                        </pic:nvPicPr>
-                        <pic:blipFill>
-                          <a:blip r:embed="rId87"/>
-                          <a:stretch>
-                            <a:fillRect/>
-                          </a:stretch>
-                        </pic:blipFill>
-                        <pic:spPr bwMode="auto">
-                          <a:xfrm>
-                            <a:off x="0" y="0"/>
-                            <a:ext cx="4086225" cy="2860357"/>
-                          </a:xfrm>
-                          <a:prstGeom prst="rect">
-                            <a:avLst/>
-                          </a:prstGeom>
-                          <a:noFill/>
-                          <a:ln w="9525">
-                            <a:noFill/>
-                            <a:headEnd/>
-                            <a:tailEnd/>
-                          </a:ln>
-                        </pic:spPr>
-                      </pic:pic>
-                    </a:graphicData>
-                  </a:graphic>
-                </wp:inline>
-              </w:drawing>
-            </w:r>
-          </w:p>
-          <w:p>
-            <w:pPr>
-              <w:jc w:val="center"/>
-            </w:pPr>
-            <w:pPr>
-              <w:jc w:val="start"/>
-              <w:spacing w:before="200"/>
-              <w:pStyle w:val="ImageCaption"/>
-            </w:pPr>
-          </w:p>
-        </w:tc>
-      </w:tr>
-    </w:tbl>
-    <w:p/>
-    <w:tbl>
-      <w:tblPr>
-        <w:tblStyle w:val="Table"/>
-        <w:tblW w:type="pct" w:w="5000"/>
-        <w:tblLook w:firstRow="0" w:lastRow="0" w:firstColumn="0" w:lastColumn="0" w:noHBand="0" w:noVBand="0" w:val="0000"/>
-      </w:tblPr>
-      <w:tblGrid>
-        <w:gridCol w:w="7920"/>
-      </w:tblGrid>
-      <w:tr>
-        <w:tc>
-          <w:tcPr/>
-          <w:p>
-            <w:pPr>
-              <w:jc w:val="center"/>
-            </w:pPr>
-            <w:r>
-              <w:drawing>
-                <wp:inline>
-                  <wp:extent cx="4086225" cy="2860357"/>
-                  <wp:effectExtent b="0" l="0" r="0" t="0"/>
-                  <wp:docPr descr="" title="" id="91" name="Picture"/>
-                  <a:graphic>
-                    <a:graphicData uri="http://schemas.openxmlformats.org/drawingml/2006/picture">
-                      <pic:pic>
-                        <pic:nvPicPr>
-                          <pic:cNvPr descr="images/scree_plot.png" id="92" name="Picture"/>
-                          <pic:cNvPicPr>
-                            <a:picLocks noChangeArrowheads="1" noChangeAspect="1"/>
-                          </pic:cNvPicPr>
-                        </pic:nvPicPr>
-                        <pic:blipFill>
-                          <a:blip r:embed="rId90"/>
-                          <a:stretch>
-                            <a:fillRect/>
-                          </a:stretch>
-                        </pic:blipFill>
-                        <pic:spPr bwMode="auto">
-                          <a:xfrm>
-                            <a:off x="0" y="0"/>
-                            <a:ext cx="4086225" cy="2860357"/>
+                            <a:ext cx="5334000" cy="3733799"/>
                           </a:xfrm>
                           <a:prstGeom prst="rect">
                             <a:avLst/>
@@ -1847,18 +1189,18 @@
                 <wp:inline>
                   <wp:extent cx="5334000" cy="3733799"/>
                   <wp:effectExtent b="0" l="0" r="0" t="0"/>
-                  <wp:docPr descr="" title="" id="94" name="Picture"/>
+                  <wp:docPr descr="" title="" id="64" name="Picture"/>
                   <a:graphic>
                     <a:graphicData uri="http://schemas.openxmlformats.org/drawingml/2006/picture">
                       <pic:pic>
                         <pic:nvPicPr>
-                          <pic:cNvPr descr="images/fitted_map-03.png" id="95" name="Picture"/>
+                          <pic:cNvPr descr="images/contriution_plot.png" id="65" name="Picture"/>
                           <pic:cNvPicPr>
                             <a:picLocks noChangeArrowheads="1" noChangeAspect="1"/>
                           </pic:cNvPicPr>
                         </pic:nvPicPr>
                         <pic:blipFill>
-                          <a:blip r:embed="rId93"/>
+                          <a:blip r:embed="rId63"/>
                           <a:stretch>
                             <a:fillRect/>
                           </a:stretch>
@@ -1915,9 +1257,9 @@
         <w:br w:type="page"/>
       </w:r>
     </w:p>
-    <w:bookmarkEnd w:id="96"/>
-    <w:bookmarkEnd w:id="97"/>
-    <w:bookmarkStart w:id="100" w:name="discussion"/>
+    <w:bookmarkEnd w:id="66"/>
+    <w:bookmarkEnd w:id="67"/>
+    <w:bookmarkStart w:id="70" w:name="discussion"/>
     <w:p>
       <w:pPr>
         <w:pStyle w:val="Heading1"/>
@@ -1926,7 +1268,7 @@
         <w:t xml:space="preserve">6. Discussion</w:t>
       </w:r>
     </w:p>
-    <w:bookmarkStart w:id="98" w:name="summary-and-interpretation"/>
+    <w:bookmarkStart w:id="68" w:name="summary-and-interpretation"/>
     <w:p>
       <w:pPr>
         <w:pStyle w:val="Heading2"/>
@@ -1947,8 +1289,8 @@
         <w:t xml:space="preserve">Summarize what you did, what you found and what it means.</w:t>
       </w:r>
     </w:p>
-    <w:bookmarkEnd w:id="98"/>
-    <w:bookmarkStart w:id="99" w:name="strengths-and-limitations"/>
+    <w:bookmarkEnd w:id="68"/>
+    <w:bookmarkStart w:id="69" w:name="strengths-and-limitations"/>
     <w:p>
       <w:pPr>
         <w:pStyle w:val="Heading2"/>
@@ -1969,9 +1311,9 @@
         <w:t xml:space="preserve">Discuss what you perceive as strengths and limitations of your analysis.</w:t>
       </w:r>
     </w:p>
-    <w:bookmarkEnd w:id="99"/>
-    <w:bookmarkEnd w:id="100"/>
-    <w:bookmarkStart w:id="102" w:name="conclusions"/>
+    <w:bookmarkEnd w:id="69"/>
+    <w:bookmarkEnd w:id="70"/>
+    <w:bookmarkStart w:id="72" w:name="conclusions"/>
     <w:p>
       <w:pPr>
         <w:pStyle w:val="Heading1"/>
@@ -2014,7 +1356,7 @@
       <w:r>
         <w:t xml:space="preserve"> </w:t>
       </w:r>
-      <w:hyperlink r:id="rId101">
+      <w:hyperlink r:id="rId71">
         <w:r>
           <w:rPr>
             <w:rStyle w:val="Hyperlink"/>
@@ -2354,8 +1696,8 @@
         <w:br w:type="page"/>
       </w:r>
     </w:p>
-    <w:bookmarkEnd w:id="102"/>
-    <w:bookmarkStart w:id="103" w:name="references"/>
+    <w:bookmarkEnd w:id="72"/>
+    <w:bookmarkStart w:id="73" w:name="references"/>
     <w:p>
       <w:pPr>
         <w:pStyle w:val="Heading1"/>
@@ -2364,7 +1706,7 @@
         <w:t xml:space="preserve">8. References</w:t>
       </w:r>
     </w:p>
-    <w:bookmarkEnd w:id="103"/>
+    <w:bookmarkEnd w:id="73"/>
     <w:sectPr/>
   </w:body>
 </w:document>

</xml_diff>

<commit_message>
hopefully this corrects things...
</commit_message>
<xml_diff>
--- a/products/manuscript/manuscript.docx
+++ b/products/manuscript/manuscript.docx
@@ -97,7 +97,7 @@
         <w:pStyle w:val="Date"/>
       </w:pPr>
       <w:r>
-        <w:t xml:space="preserve">4/26/23</w:t>
+        <w:t xml:space="preserve">4/30/23</w:t>
       </w:r>
     </w:p>
     <w:bookmarkStart w:id="20" w:name="summaryabstract"/>
@@ -734,7 +734,7 @@
     </w:p>
     <w:bookmarkEnd w:id="35"/>
     <w:bookmarkEnd w:id="36"/>
-    <w:bookmarkStart w:id="76" w:name="analysis"/>
+    <w:bookmarkStart w:id="73" w:name="analysis"/>
     <w:p>
       <w:pPr>
         <w:pStyle w:val="Heading1"/>
@@ -743,7 +743,7 @@
         <w:t xml:space="preserve">5. Analysis</w:t>
       </w:r>
     </w:p>
-    <w:bookmarkStart w:id="58" w:name="univariate-analysis"/>
+    <w:bookmarkStart w:id="55" w:name="univariate-analysis"/>
     <w:p>
       <w:pPr>
         <w:pStyle w:val="Heading2"/>
@@ -1151,7 +1151,7 @@
                     <a:graphicData uri="http://schemas.openxmlformats.org/drawingml/2006/picture">
                       <pic:pic>
                         <pic:nvPicPr>
-                          <pic:cNvPr descr="images/dr_state-01.png" id="48" name="Picture"/>
+                          <pic:cNvPr descr="../../results/dr_state.png" id="48" name="Picture"/>
                           <pic:cNvPicPr>
                             <a:picLocks noChangeArrowheads="1" noChangeAspect="1"/>
                           </pic:cNvPicPr>
@@ -1194,7 +1194,7 @@
               <w:pStyle w:val="ImageCaption"/>
             </w:pPr>
             <w:r>
-              <w:t xml:space="preserve">Figure 3</w:t>
+              <w:t xml:space="preserve">Figure 3. Bargraph of Raw HIV-Related Death Rates by Race by State, 2020, United States</w:t>
             </w:r>
           </w:p>
         </w:tc>
@@ -1235,7 +1235,7 @@
                     <a:graphicData uri="http://schemas.openxmlformats.org/drawingml/2006/picture">
                       <pic:pic>
                         <pic:nvPicPr>
-                          <pic:cNvPr descr="../../results/dr_state.png" id="51" name="Picture"/>
+                          <pic:cNvPr descr="../../results/dr_region.png" id="51" name="Picture"/>
                           <pic:cNvPicPr>
                             <a:picLocks noChangeArrowheads="1" noChangeAspect="1"/>
                           </pic:cNvPicPr>
@@ -1278,90 +1278,6 @@
               <w:pStyle w:val="ImageCaption"/>
             </w:pPr>
             <w:r>
-              <w:t xml:space="preserve">Figure 3. Bargraph of Raw HIV-Related Death Rates by Race by State, 2020, United States</w:t>
-            </w:r>
-          </w:p>
-        </w:tc>
-      </w:tr>
-    </w:tbl>
-    <w:p>
-      <w:pPr>
-        <w:pStyle w:val="BodyText"/>
-      </w:pPr>
-      <w:r>
-        <w:t xml:space="preserve"> </w:t>
-      </w:r>
-    </w:p>
-    <w:tbl>
-      <w:tblPr>
-        <w:tblStyle w:val="Table"/>
-        <w:tblW w:type="pct" w:w="5000"/>
-        <w:tblLook w:firstRow="0" w:lastRow="0" w:firstColumn="0" w:lastColumn="0" w:noHBand="0" w:noVBand="0" w:val="0000"/>
-      </w:tblPr>
-      <w:tblGrid>
-        <w:gridCol w:w="7920"/>
-      </w:tblGrid>
-      <w:tr>
-        <w:tc>
-          <w:tcPr/>
-          <w:p>
-            <w:pPr>
-              <w:pStyle w:val="Figure"/>
-              <w:jc w:val="center"/>
-            </w:pPr>
-            <w:r>
-              <w:drawing>
-                <wp:inline>
-                  <wp:extent cx="5334000" cy="2222500"/>
-                  <wp:effectExtent b="0" l="0" r="0" t="0"/>
-                  <wp:docPr descr="" title="" id="53" name="Picture"/>
-                  <a:graphic>
-                    <a:graphicData uri="http://schemas.openxmlformats.org/drawingml/2006/picture">
-                      <pic:pic>
-                        <pic:nvPicPr>
-                          <pic:cNvPr descr="../../results/dr_region.png" id="54" name="Picture"/>
-                          <pic:cNvPicPr>
-                            <a:picLocks noChangeArrowheads="1" noChangeAspect="1"/>
-                          </pic:cNvPicPr>
-                        </pic:nvPicPr>
-                        <pic:blipFill>
-                          <a:blip r:embed="rId52"/>
-                          <a:stretch>
-                            <a:fillRect/>
-                          </a:stretch>
-                        </pic:blipFill>
-                        <pic:spPr bwMode="auto">
-                          <a:xfrm>
-                            <a:off x="0" y="0"/>
-                            <a:ext cx="5334000" cy="2222500"/>
-                          </a:xfrm>
-                          <a:prstGeom prst="rect">
-                            <a:avLst/>
-                          </a:prstGeom>
-                          <a:noFill/>
-                          <a:ln w="9525">
-                            <a:noFill/>
-                            <a:headEnd/>
-                            <a:tailEnd/>
-                          </a:ln>
-                        </pic:spPr>
-                      </pic:pic>
-                    </a:graphicData>
-                  </a:graphic>
-                </wp:inline>
-              </w:drawing>
-            </w:r>
-          </w:p>
-          <w:p>
-            <w:pPr>
-              <w:jc w:val="center"/>
-            </w:pPr>
-            <w:pPr>
-              <w:jc w:val="start"/>
-              <w:spacing w:before="200"/>
-              <w:pStyle w:val="ImageCaption"/>
-            </w:pPr>
-            <w:r>
               <w:t xml:space="preserve">Figure 4. Boxplot of HIV-Related Death by Race by Region, 2020, United States</w:t>
             </w:r>
           </w:p>
@@ -1451,18 +1367,18 @@
                 <wp:inline>
                   <wp:extent cx="5334000" cy="4849090"/>
                   <wp:effectExtent b="0" l="0" r="0" t="0"/>
-                  <wp:docPr descr="" title="" id="56" name="Picture"/>
+                  <wp:docPr descr="" title="" id="53" name="Picture"/>
                   <a:graphic>
                     <a:graphicData uri="http://schemas.openxmlformats.org/drawingml/2006/picture">
                       <pic:pic>
                         <pic:nvPicPr>
-                          <pic:cNvPr descr="../../results/grid_map.png" id="57" name="Picture"/>
+                          <pic:cNvPr descr="../../results/grid_map.png" id="54" name="Picture"/>
                           <pic:cNvPicPr>
                             <a:picLocks noChangeArrowheads="1" noChangeAspect="1"/>
                           </pic:cNvPicPr>
                         </pic:nvPicPr>
                         <pic:blipFill>
-                          <a:blip r:embed="rId55"/>
+                          <a:blip r:embed="rId52"/>
                           <a:stretch>
                             <a:fillRect/>
                           </a:stretch>
@@ -1505,8 +1421,8 @@
         </w:tc>
       </w:tr>
     </w:tbl>
-    <w:bookmarkEnd w:id="58"/>
-    <w:bookmarkStart w:id="65" w:name="Xfa3aa92c3e456c1e05a734b051de344f4bf65cc"/>
+    <w:bookmarkEnd w:id="55"/>
+    <w:bookmarkStart w:id="62" w:name="Xfa3aa92c3e456c1e05a734b051de344f4bf65cc"/>
     <w:p>
       <w:pPr>
         <w:pStyle w:val="Heading2"/>
@@ -1521,6 +1437,90 @@
       </w:pPr>
       <w:r>
         <w:t xml:space="preserve">To narrow down potential predictors to include in later models, I first started by performing simple linear regression models of MRR vs one of the possible predictors. Variables that had a correlation coefficient of |0.15| or more were then selected as possible variables for analysis. These possible predictors were then scaled and principal component analysis (PCA) was performed.</w:t>
+      </w:r>
+    </w:p>
+    <w:tbl>
+      <w:tblPr>
+        <w:tblStyle w:val="Table"/>
+        <w:tblW w:type="pct" w:w="5000"/>
+        <w:tblLook w:firstRow="0" w:lastRow="0" w:firstColumn="0" w:lastColumn="0" w:noHBand="0" w:noVBand="0" w:val="0000"/>
+      </w:tblPr>
+      <w:tblGrid>
+        <w:gridCol w:w="7920"/>
+      </w:tblGrid>
+      <w:tr>
+        <w:tc>
+          <w:tcPr/>
+          <w:p>
+            <w:pPr>
+              <w:pStyle w:val="Figure"/>
+              <w:jc w:val="center"/>
+            </w:pPr>
+            <w:r>
+              <w:drawing>
+                <wp:inline>
+                  <wp:extent cx="5334000" cy="5334000"/>
+                  <wp:effectExtent b="0" l="0" r="0" t="0"/>
+                  <wp:docPr descr="" title="" id="57" name="Picture"/>
+                  <a:graphic>
+                    <a:graphicData uri="http://schemas.openxmlformats.org/drawingml/2006/picture">
+                      <pic:pic>
+                        <pic:nvPicPr>
+                          <pic:cNvPr descr="../../results/grid_bivar.png" id="58" name="Picture"/>
+                          <pic:cNvPicPr>
+                            <a:picLocks noChangeArrowheads="1" noChangeAspect="1"/>
+                          </pic:cNvPicPr>
+                        </pic:nvPicPr>
+                        <pic:blipFill>
+                          <a:blip r:embed="rId56"/>
+                          <a:stretch>
+                            <a:fillRect/>
+                          </a:stretch>
+                        </pic:blipFill>
+                        <pic:spPr bwMode="auto">
+                          <a:xfrm>
+                            <a:off x="0" y="0"/>
+                            <a:ext cx="5334000" cy="5334000"/>
+                          </a:xfrm>
+                          <a:prstGeom prst="rect">
+                            <a:avLst/>
+                          </a:prstGeom>
+                          <a:noFill/>
+                          <a:ln w="9525">
+                            <a:noFill/>
+                            <a:headEnd/>
+                            <a:tailEnd/>
+                          </a:ln>
+                        </pic:spPr>
+                      </pic:pic>
+                    </a:graphicData>
+                  </a:graphic>
+                </wp:inline>
+              </w:drawing>
+            </w:r>
+          </w:p>
+          <w:p>
+            <w:pPr>
+              <w:jc w:val="center"/>
+            </w:pPr>
+            <w:pPr>
+              <w:jc w:val="start"/>
+              <w:spacing w:before="200"/>
+              <w:pStyle w:val="ImageCaption"/>
+            </w:pPr>
+            <w:r>
+              <w:t xml:space="preserve">Table 2. Simple Linear Regression between Outcome and Individual Predictors</w:t>
+            </w:r>
+          </w:p>
+        </w:tc>
+      </w:tr>
+    </w:tbl>
+    <w:p>
+      <w:pPr>
+        <w:pStyle w:val="BodyText"/>
+      </w:pPr>
+      <w:r>
+        <w:t xml:space="preserve">Table 3. shows the plot from the bivariate analysis of predictors that were scaled and included in the PCA. Table 3 shows the results of PCA.</w:t>
       </w:r>
     </w:p>
     <w:tbl>
@@ -1550,7 +1550,7 @@
                     <a:graphicData uri="http://schemas.openxmlformats.org/drawingml/2006/picture">
                       <pic:pic>
                         <pic:nvPicPr>
-                          <pic:cNvPr descr="../../results/grid_bivar.png" id="61" name="Picture"/>
+                          <pic:cNvPr descr="../../results/grid_pca.png" id="61" name="Picture"/>
                           <pic:cNvPicPr>
                             <a:picLocks noChangeArrowheads="1" noChangeAspect="1"/>
                           </pic:cNvPicPr>
@@ -1593,7 +1593,7 @@
               <w:pStyle w:val="ImageCaption"/>
             </w:pPr>
             <w:r>
-              <w:t xml:space="preserve">Table 2. Simple Linear Regression between Outcome and Individual Predictors</w:t>
+              <w:t xml:space="preserve">Table 3</w:t>
             </w:r>
           </w:p>
         </w:tc>
@@ -1604,7 +1604,83 @@
         <w:pStyle w:val="BodyText"/>
       </w:pPr>
       <w:r>
-        <w:t xml:space="preserve">Table 3. shows the plot from the bivariate analysis of predictors that were scaled and included in the PCA. Table 3 shows the results of PCA.</w:t>
+        <w:t xml:space="preserve">Results of the PCA shows that the first principal component contributed for 91.7 % of variation between predictors. The variables</w:t>
+      </w:r>
+      <w:r>
+        <w:t xml:space="preserve"> </w:t>
+      </w:r>
+      <w:r>
+        <w:rPr>
+          <w:rStyle w:val="VerbatimChar"/>
+        </w:rPr>
+        <w:t xml:space="preserve">Percent Uninsured Under 65 Years Old</w:t>
+      </w:r>
+      <w:r>
+        <w:t xml:space="preserve"> </w:t>
+      </w:r>
+      <w:r>
+        <w:t xml:space="preserve">explained the least amountof variation. Ultimately, only</w:t>
+      </w:r>
+      <w:r>
+        <w:t xml:space="preserve"> </w:t>
+      </w:r>
+      <w:r>
+        <w:rPr>
+          <w:rStyle w:val="VerbatimChar"/>
+        </w:rPr>
+        <w:t xml:space="preserve">Median Household Income</w:t>
+      </w:r>
+      <w:r>
+        <w:t xml:space="preserve">,</w:t>
+      </w:r>
+      <w:r>
+        <w:t xml:space="preserve"> </w:t>
+      </w:r>
+      <w:r>
+        <w:rPr>
+          <w:rStyle w:val="VerbatimChar"/>
+        </w:rPr>
+        <w:t xml:space="preserve">Percent Living in Poverty</w:t>
+      </w:r>
+      <w:r>
+        <w:t xml:space="preserve">,</w:t>
+      </w:r>
+      <w:r>
+        <w:t xml:space="preserve"> </w:t>
+      </w:r>
+      <w:r>
+        <w:rPr>
+          <w:rStyle w:val="VerbatimChar"/>
+        </w:rPr>
+        <w:t xml:space="preserve">Percent Living with Food Insecurity</w:t>
+      </w:r>
+      <w:r>
+        <w:t xml:space="preserve">, and</w:t>
+      </w:r>
+      <w:r>
+        <w:t xml:space="preserve"> </w:t>
+      </w:r>
+      <w:r>
+        <w:rPr>
+          <w:rStyle w:val="VerbatimChar"/>
+        </w:rPr>
+        <w:t xml:space="preserve">Percent Without an Internet Subscription</w:t>
+      </w:r>
+      <w:r>
+        <w:t xml:space="preserve"> </w:t>
+      </w:r>
+      <w:r>
+        <w:t xml:space="preserve">were included as predictors in the full model.</w:t>
+      </w:r>
+    </w:p>
+    <w:bookmarkEnd w:id="62"/>
+    <w:bookmarkStart w:id="72" w:name="full-analysis"/>
+    <w:p>
+      <w:pPr>
+        <w:pStyle w:val="Heading2"/>
+      </w:pPr>
+      <w:r>
+        <w:t xml:space="preserve">5.3 Full analysis</w:t>
       </w:r>
     </w:p>
     <w:tbl>
@@ -1627,20 +1703,20 @@
             <w:r>
               <w:drawing>
                 <wp:inline>
-                  <wp:extent cx="5334000" cy="5334000"/>
+                  <wp:extent cx="5334000" cy="2133600"/>
                   <wp:effectExtent b="0" l="0" r="0" t="0"/>
-                  <wp:docPr descr="" title="" id="63" name="Picture"/>
+                  <wp:docPr descr="" title="" id="64" name="Picture"/>
                   <a:graphic>
                     <a:graphicData uri="http://schemas.openxmlformats.org/drawingml/2006/picture">
                       <pic:pic>
                         <pic:nvPicPr>
-                          <pic:cNvPr descr="../../results/grid_pca.png" id="64" name="Picture"/>
+                          <pic:cNvPr descr="../../results/car_fit_map.png" id="65" name="Picture"/>
                           <pic:cNvPicPr>
                             <a:picLocks noChangeArrowheads="1" noChangeAspect="1"/>
                           </pic:cNvPicPr>
                         </pic:nvPicPr>
                         <pic:blipFill>
-                          <a:blip r:embed="rId62"/>
+                          <a:blip r:embed="rId63"/>
                           <a:stretch>
                             <a:fillRect/>
                           </a:stretch>
@@ -1648,7 +1724,7 @@
                         <pic:spPr bwMode="auto">
                           <a:xfrm>
                             <a:off x="0" y="0"/>
-                            <a:ext cx="5334000" cy="5334000"/>
+                            <a:ext cx="5334000" cy="2133600"/>
                           </a:xfrm>
                           <a:prstGeom prst="rect">
                             <a:avLst/>
@@ -1677,7 +1753,7 @@
               <w:pStyle w:val="ImageCaption"/>
             </w:pPr>
             <w:r>
-              <w:t xml:space="preserve">Table 3</w:t>
+              <w:t xml:space="preserve">Figure.4</w:t>
             </w:r>
           </w:p>
         </w:tc>
@@ -1688,83 +1764,7 @@
         <w:pStyle w:val="BodyText"/>
       </w:pPr>
       <w:r>
-        <w:t xml:space="preserve">Results of the PCA shows that the first principal component contributed for 91.7 % of variation between predictors. The variables</w:t>
-      </w:r>
-      <w:r>
-        <w:t xml:space="preserve"> </w:t>
-      </w:r>
-      <w:r>
-        <w:rPr>
-          <w:rStyle w:val="VerbatimChar"/>
-        </w:rPr>
-        <w:t xml:space="preserve">Percent Uninsured Under 65 Years Old</w:t>
-      </w:r>
-      <w:r>
-        <w:t xml:space="preserve"> </w:t>
-      </w:r>
-      <w:r>
-        <w:t xml:space="preserve">explained the least amountof variation. Ultimately, only</w:t>
-      </w:r>
-      <w:r>
-        <w:t xml:space="preserve"> </w:t>
-      </w:r>
-      <w:r>
-        <w:rPr>
-          <w:rStyle w:val="VerbatimChar"/>
-        </w:rPr>
-        <w:t xml:space="preserve">Median Household Income</w:t>
-      </w:r>
-      <w:r>
-        <w:t xml:space="preserve">,</w:t>
-      </w:r>
-      <w:r>
-        <w:t xml:space="preserve"> </w:t>
-      </w:r>
-      <w:r>
-        <w:rPr>
-          <w:rStyle w:val="VerbatimChar"/>
-        </w:rPr>
-        <w:t xml:space="preserve">Percent Living in Poverty</w:t>
-      </w:r>
-      <w:r>
-        <w:t xml:space="preserve">,</w:t>
-      </w:r>
-      <w:r>
-        <w:t xml:space="preserve"> </w:t>
-      </w:r>
-      <w:r>
-        <w:rPr>
-          <w:rStyle w:val="VerbatimChar"/>
-        </w:rPr>
-        <w:t xml:space="preserve">Percent Living with Food Insecurity</w:t>
-      </w:r>
-      <w:r>
-        <w:t xml:space="preserve">, and</w:t>
-      </w:r>
-      <w:r>
-        <w:t xml:space="preserve"> </w:t>
-      </w:r>
-      <w:r>
-        <w:rPr>
-          <w:rStyle w:val="VerbatimChar"/>
-        </w:rPr>
-        <w:t xml:space="preserve">Percent Without an Internet Subscription</w:t>
-      </w:r>
-      <w:r>
-        <w:t xml:space="preserve"> </w:t>
-      </w:r>
-      <w:r>
-        <w:t xml:space="preserve">were included as predictors in the full model.</w:t>
-      </w:r>
-    </w:p>
-    <w:bookmarkEnd w:id="65"/>
-    <w:bookmarkStart w:id="75" w:name="full-analysis"/>
-    <w:p>
-      <w:pPr>
-        <w:pStyle w:val="Heading2"/>
-      </w:pPr>
-      <w:r>
-        <w:t xml:space="preserve">5.3 Full analysis</w:t>
+        <w:t xml:space="preserve"> </w:t>
       </w:r>
     </w:p>
     <w:tbl>
@@ -1794,7 +1794,7 @@
                     <a:graphicData uri="http://schemas.openxmlformats.org/drawingml/2006/picture">
                       <pic:pic>
                         <pic:nvPicPr>
-                          <pic:cNvPr descr="../../results/car_fit_map.png" id="68" name="Picture"/>
+                          <pic:cNvPr descr="../../results/mult_fit_map.png" id="68" name="Picture"/>
                           <pic:cNvPicPr>
                             <a:picLocks noChangeArrowheads="1" noChangeAspect="1"/>
                           </pic:cNvPicPr>
@@ -1837,90 +1837,6 @@
               <w:pStyle w:val="ImageCaption"/>
             </w:pPr>
             <w:r>
-              <w:t xml:space="preserve">Figure.4</w:t>
-            </w:r>
-          </w:p>
-        </w:tc>
-      </w:tr>
-    </w:tbl>
-    <w:p>
-      <w:pPr>
-        <w:pStyle w:val="BodyText"/>
-      </w:pPr>
-      <w:r>
-        <w:t xml:space="preserve"> </w:t>
-      </w:r>
-    </w:p>
-    <w:tbl>
-      <w:tblPr>
-        <w:tblStyle w:val="Table"/>
-        <w:tblW w:type="pct" w:w="5000"/>
-        <w:tblLook w:firstRow="0" w:lastRow="0" w:firstColumn="0" w:lastColumn="0" w:noHBand="0" w:noVBand="0" w:val="0000"/>
-      </w:tblPr>
-      <w:tblGrid>
-        <w:gridCol w:w="7920"/>
-      </w:tblGrid>
-      <w:tr>
-        <w:tc>
-          <w:tcPr/>
-          <w:p>
-            <w:pPr>
-              <w:pStyle w:val="Figure"/>
-              <w:jc w:val="center"/>
-            </w:pPr>
-            <w:r>
-              <w:drawing>
-                <wp:inline>
-                  <wp:extent cx="5334000" cy="2133600"/>
-                  <wp:effectExtent b="0" l="0" r="0" t="0"/>
-                  <wp:docPr descr="" title="" id="70" name="Picture"/>
-                  <a:graphic>
-                    <a:graphicData uri="http://schemas.openxmlformats.org/drawingml/2006/picture">
-                      <pic:pic>
-                        <pic:nvPicPr>
-                          <pic:cNvPr descr="../../results/mult_fit_map.png" id="71" name="Picture"/>
-                          <pic:cNvPicPr>
-                            <a:picLocks noChangeArrowheads="1" noChangeAspect="1"/>
-                          </pic:cNvPicPr>
-                        </pic:nvPicPr>
-                        <pic:blipFill>
-                          <a:blip r:embed="rId69"/>
-                          <a:stretch>
-                            <a:fillRect/>
-                          </a:stretch>
-                        </pic:blipFill>
-                        <pic:spPr bwMode="auto">
-                          <a:xfrm>
-                            <a:off x="0" y="0"/>
-                            <a:ext cx="5334000" cy="2133600"/>
-                          </a:xfrm>
-                          <a:prstGeom prst="rect">
-                            <a:avLst/>
-                          </a:prstGeom>
-                          <a:noFill/>
-                          <a:ln w="9525">
-                            <a:noFill/>
-                            <a:headEnd/>
-                            <a:tailEnd/>
-                          </a:ln>
-                        </pic:spPr>
-                      </pic:pic>
-                    </a:graphicData>
-                  </a:graphic>
-                </wp:inline>
-              </w:drawing>
-            </w:r>
-          </w:p>
-          <w:p>
-            <w:pPr>
-              <w:jc w:val="center"/>
-            </w:pPr>
-            <w:pPr>
-              <w:jc w:val="start"/>
-              <w:spacing w:before="200"/>
-              <w:pStyle w:val="ImageCaption"/>
-            </w:pPr>
-            <w:r>
               <w:t xml:space="preserve">Figure.5</w:t>
             </w:r>
           </w:p>
@@ -1957,18 +1873,18 @@
                 <wp:inline>
                   <wp:extent cx="5334000" cy="2667000"/>
                   <wp:effectExtent b="0" l="0" r="0" t="0"/>
-                  <wp:docPr descr="" title="" id="73" name="Picture"/>
+                  <wp:docPr descr="" title="" id="70" name="Picture"/>
                   <a:graphic>
                     <a:graphicData uri="http://schemas.openxmlformats.org/drawingml/2006/picture">
                       <pic:pic>
                         <pic:nvPicPr>
-                          <pic:cNvPr descr="../../results/grid_pred.png" id="74" name="Picture"/>
+                          <pic:cNvPr descr="../../results/grid_pred.png" id="71" name="Picture"/>
                           <pic:cNvPicPr>
                             <a:picLocks noChangeArrowheads="1" noChangeAspect="1"/>
                           </pic:cNvPicPr>
                         </pic:nvPicPr>
                         <pic:blipFill>
-                          <a:blip r:embed="rId72"/>
+                          <a:blip r:embed="rId69"/>
                           <a:stretch>
                             <a:fillRect/>
                           </a:stretch>
@@ -2024,24 +1940,69 @@
         <w:br w:type="page"/>
       </w:r>
     </w:p>
+    <w:bookmarkEnd w:id="72"/>
+    <w:bookmarkEnd w:id="73"/>
+    <w:bookmarkStart w:id="76" w:name="discussion"/>
+    <w:p>
+      <w:pPr>
+        <w:pStyle w:val="Heading1"/>
+      </w:pPr>
+      <w:r>
+        <w:t xml:space="preserve">6. Discussion</w:t>
+      </w:r>
+    </w:p>
+    <w:bookmarkStart w:id="74" w:name="summary-and-interpretation"/>
+    <w:p>
+      <w:pPr>
+        <w:pStyle w:val="Heading2"/>
+      </w:pPr>
+      <w:r>
+        <w:t xml:space="preserve">6.1 Summary and Interpretation</w:t>
+      </w:r>
+    </w:p>
+    <w:p>
+      <w:pPr>
+        <w:pStyle w:val="FirstParagraph"/>
+      </w:pPr>
+      <w:r>
+        <w:rPr>
+          <w:iCs/>
+          <w:i/>
+        </w:rPr>
+        <w:t xml:space="preserve">Summarize what you did, what you found and what it means.</w:t>
+      </w:r>
+    </w:p>
+    <w:bookmarkEnd w:id="74"/>
+    <w:bookmarkStart w:id="75" w:name="strengths-and-limitations"/>
+    <w:p>
+      <w:pPr>
+        <w:pStyle w:val="Heading2"/>
+      </w:pPr>
+      <w:r>
+        <w:t xml:space="preserve">6.2 Strengths and Limitations</w:t>
+      </w:r>
+    </w:p>
+    <w:p>
+      <w:pPr>
+        <w:pStyle w:val="FirstParagraph"/>
+      </w:pPr>
+      <w:r>
+        <w:rPr>
+          <w:iCs/>
+          <w:i/>
+        </w:rPr>
+        <w:t xml:space="preserve">Discuss what you perceive as strengths and limitations of your analysis.</w:t>
+      </w:r>
+    </w:p>
     <w:bookmarkEnd w:id="75"/>
     <w:bookmarkEnd w:id="76"/>
-    <w:bookmarkStart w:id="79" w:name="discussion"/>
+    <w:bookmarkStart w:id="79" w:name="conclusions"/>
     <w:p>
       <w:pPr>
         <w:pStyle w:val="Heading1"/>
       </w:pPr>
       <w:r>
-        <w:t xml:space="preserve">6. Discussion</w:t>
-      </w:r>
-    </w:p>
-    <w:bookmarkStart w:id="77" w:name="summary-and-interpretation"/>
-    <w:p>
-      <w:pPr>
-        <w:pStyle w:val="Heading2"/>
-      </w:pPr>
-      <w:r>
-        <w:t xml:space="preserve">6.1 Summary and Interpretation</w:t>
+        <w:t xml:space="preserve">7. Conclusions</w:t>
       </w:r>
     </w:p>
     <w:p>
@@ -2053,51 +2014,6 @@
           <w:iCs/>
           <w:i/>
         </w:rPr>
-        <w:t xml:space="preserve">Summarize what you did, what you found and what it means.</w:t>
-      </w:r>
-    </w:p>
-    <w:bookmarkEnd w:id="77"/>
-    <w:bookmarkStart w:id="78" w:name="strengths-and-limitations"/>
-    <w:p>
-      <w:pPr>
-        <w:pStyle w:val="Heading2"/>
-      </w:pPr>
-      <w:r>
-        <w:t xml:space="preserve">6.2 Strengths and Limitations</w:t>
-      </w:r>
-    </w:p>
-    <w:p>
-      <w:pPr>
-        <w:pStyle w:val="FirstParagraph"/>
-      </w:pPr>
-      <w:r>
-        <w:rPr>
-          <w:iCs/>
-          <w:i/>
-        </w:rPr>
-        <w:t xml:space="preserve">Discuss what you perceive as strengths and limitations of your analysis.</w:t>
-      </w:r>
-    </w:p>
-    <w:bookmarkEnd w:id="78"/>
-    <w:bookmarkEnd w:id="79"/>
-    <w:bookmarkStart w:id="81" w:name="conclusions"/>
-    <w:p>
-      <w:pPr>
-        <w:pStyle w:val="Heading1"/>
-      </w:pPr>
-      <w:r>
-        <w:t xml:space="preserve">7. Conclusions</w:t>
-      </w:r>
-    </w:p>
-    <w:p>
-      <w:pPr>
-        <w:pStyle w:val="FirstParagraph"/>
-      </w:pPr>
-      <w:r>
-        <w:rPr>
-          <w:iCs/>
-          <w:i/>
-        </w:rPr>
         <w:t xml:space="preserve">What are the main take-home messages?</w:t>
       </w:r>
     </w:p>
@@ -2123,7 +2039,7 @@
       <w:r>
         <w:t xml:space="preserve"> </w:t>
       </w:r>
-      <w:hyperlink r:id="rId80">
+      <w:hyperlink r:id="rId77">
         <w:r>
           <w:rPr>
             <w:rStyle w:val="Hyperlink"/>
@@ -2155,12 +2071,13 @@
         <w:br w:type="page"/>
       </w:r>
     </w:p>
-    <w:p>
-      <w:pPr>
-        <w:pStyle w:val="BodyText"/>
-      </w:pPr>
-      <w:r>
-        <w:t xml:space="preserve">## Software</w:t>
+    <w:bookmarkStart w:id="78" w:name="software"/>
+    <w:p>
+      <w:pPr>
+        <w:pStyle w:val="Heading2"/>
+      </w:pPr>
+      <w:r>
+        <w:t xml:space="preserve">7.1 Software</w:t>
       </w:r>
     </w:p>
     <w:p>
@@ -2472,18 +2389,294 @@
         <w:br w:type="page"/>
       </w:r>
     </w:p>
+    <w:bookmarkEnd w:id="78"/>
+    <w:bookmarkEnd w:id="79"/>
+    <w:bookmarkStart w:id="86" w:name="references"/>
+    <w:p>
+      <w:pPr>
+        <w:pStyle w:val="Heading1"/>
+      </w:pPr>
+      <w:r>
+        <w:t xml:space="preserve">8. References</w:t>
+      </w:r>
+    </w:p>
+    <w:bookmarkStart w:id="85" w:name="refs"/>
+    <w:bookmarkStart w:id="80" w:name="ref-AIDSVuDatasetsIncludes"/>
+    <w:p>
+      <w:pPr>
+        <w:pStyle w:val="Bibliography"/>
+      </w:pPr>
+      <w:r>
+        <w:rPr>
+          <w:iCs/>
+          <w:i/>
+        </w:rPr>
+        <w:t xml:space="preserve">AIDSVu</w:t>
+      </w:r>
+      <w:r>
+        <w:rPr>
+          <w:iCs/>
+          <w:i/>
+        </w:rPr>
+        <w:t xml:space="preserve"> </w:t>
+      </w:r>
+      <w:r>
+        <w:rPr>
+          <w:iCs/>
+          <w:i/>
+        </w:rPr>
+        <w:t xml:space="preserve">datasets.</w:t>
+      </w:r>
+      <w:r>
+        <w:rPr>
+          <w:iCs/>
+          <w:i/>
+        </w:rPr>
+        <w:t xml:space="preserve"> </w:t>
+      </w:r>
+      <w:r>
+        <w:rPr>
+          <w:iCs/>
+          <w:i/>
+        </w:rPr>
+        <w:t xml:space="preserve">Includes</w:t>
+      </w:r>
+      <w:r>
+        <w:rPr>
+          <w:iCs/>
+          <w:i/>
+        </w:rPr>
+        <w:t xml:space="preserve">: 2020</w:t>
+      </w:r>
+      <w:r>
+        <w:rPr>
+          <w:iCs/>
+          <w:i/>
+        </w:rPr>
+        <w:t xml:space="preserve"> </w:t>
+      </w:r>
+      <w:r>
+        <w:rPr>
+          <w:iCs/>
+          <w:i/>
+        </w:rPr>
+        <w:t xml:space="preserve">State Mortality</w:t>
+      </w:r>
+      <w:r>
+        <w:rPr>
+          <w:iCs/>
+          <w:i/>
+        </w:rPr>
+        <w:t xml:space="preserve">, 2020</w:t>
+      </w:r>
+      <w:r>
+        <w:rPr>
+          <w:iCs/>
+          <w:i/>
+        </w:rPr>
+        <w:t xml:space="preserve"> </w:t>
+      </w:r>
+      <w:r>
+        <w:rPr>
+          <w:iCs/>
+          <w:i/>
+        </w:rPr>
+        <w:t xml:space="preserve">State Prevalence</w:t>
+      </w:r>
+      <w:r>
+        <w:rPr>
+          <w:iCs/>
+          <w:i/>
+        </w:rPr>
+        <w:t xml:space="preserve">, 2020</w:t>
+      </w:r>
+      <w:r>
+        <w:rPr>
+          <w:iCs/>
+          <w:i/>
+        </w:rPr>
+        <w:t xml:space="preserve"> </w:t>
+      </w:r>
+      <w:r>
+        <w:rPr>
+          <w:iCs/>
+          <w:i/>
+        </w:rPr>
+        <w:t xml:space="preserve">State SDOH</w:t>
+      </w:r>
+      <w:r>
+        <w:rPr>
+          <w:iCs/>
+          <w:i/>
+        </w:rPr>
+        <w:t xml:space="preserve">, 2020</w:t>
+      </w:r>
+      <w:r>
+        <w:rPr>
+          <w:iCs/>
+          <w:i/>
+        </w:rPr>
+        <w:t xml:space="preserve"> </w:t>
+      </w:r>
+      <w:r>
+        <w:rPr>
+          <w:iCs/>
+          <w:i/>
+        </w:rPr>
+        <w:t xml:space="preserve">Viral Suppression</w:t>
+      </w:r>
+      <w:r>
+        <w:rPr>
+          <w:iCs/>
+          <w:i/>
+        </w:rPr>
+        <w:t xml:space="preserve">, 2020</w:t>
+      </w:r>
+      <w:r>
+        <w:rPr>
+          <w:iCs/>
+          <w:i/>
+        </w:rPr>
+        <w:t xml:space="preserve"> </w:t>
+      </w:r>
+      <w:r>
+        <w:rPr>
+          <w:iCs/>
+          <w:i/>
+        </w:rPr>
+        <w:t xml:space="preserve">State New Diagnoses</w:t>
+      </w:r>
+      <w:r>
+        <w:rPr>
+          <w:iCs/>
+          <w:i/>
+        </w:rPr>
+        <w:t xml:space="preserve">, 2020</w:t>
+      </w:r>
+      <w:r>
+        <w:rPr>
+          <w:iCs/>
+          <w:i/>
+        </w:rPr>
+        <w:t xml:space="preserve"> </w:t>
+      </w:r>
+      <w:r>
+        <w:rPr>
+          <w:iCs/>
+          <w:i/>
+        </w:rPr>
+        <w:t xml:space="preserve">State Late Diagnoses</w:t>
+      </w:r>
+      <w:r>
+        <w:rPr>
+          <w:iCs/>
+          <w:i/>
+        </w:rPr>
+        <w:t xml:space="preserve">, and 2020</w:t>
+      </w:r>
+      <w:r>
+        <w:rPr>
+          <w:iCs/>
+          <w:i/>
+        </w:rPr>
+        <w:t xml:space="preserve"> </w:t>
+      </w:r>
+      <w:r>
+        <w:rPr>
+          <w:iCs/>
+          <w:i/>
+        </w:rPr>
+        <w:t xml:space="preserve">State Receipt</w:t>
+      </w:r>
+      <w:r>
+        <w:rPr>
+          <w:iCs/>
+          <w:i/>
+        </w:rPr>
+        <w:t xml:space="preserve"> </w:t>
+      </w:r>
+      <w:r>
+        <w:rPr>
+          <w:iCs/>
+          <w:i/>
+        </w:rPr>
+        <w:t xml:space="preserve">of</w:t>
+      </w:r>
+      <w:r>
+        <w:rPr>
+          <w:iCs/>
+          <w:i/>
+        </w:rPr>
+        <w:t xml:space="preserve"> </w:t>
+      </w:r>
+      <w:r>
+        <w:rPr>
+          <w:iCs/>
+          <w:i/>
+        </w:rPr>
+        <w:t xml:space="preserve">Care</w:t>
+      </w:r>
+      <w:r>
+        <w:t xml:space="preserve">. (n.d.).</w:t>
+      </w:r>
+      <w:r>
+        <w:t xml:space="preserve"> </w:t>
+      </w:r>
+      <w:r>
+        <w:t xml:space="preserve">Emory University’s Rollins School of Public Health, Gilead Sciences, Inc. and the Center for AIDS Research at Emory University (CFAR)</w:t>
+      </w:r>
+      <w:r>
+        <w:t xml:space="preserve">.</w:t>
+      </w:r>
+    </w:p>
+    <w:bookmarkEnd w:id="80"/>
+    <w:bookmarkStart w:id="81" w:name="ref-jun07HIVAIDSEpidemic2021"/>
+    <w:p>
+      <w:pPr>
+        <w:pStyle w:val="Bibliography"/>
+      </w:pPr>
+      <w:r>
+        <w:t xml:space="preserve">Jun 07, P., &amp; 2021. (2021). The</w:t>
+      </w:r>
+      <w:r>
+        <w:t xml:space="preserve"> </w:t>
+      </w:r>
+      <w:r>
+        <w:t xml:space="preserve">HIV</w:t>
+      </w:r>
+      <w:r>
+        <w:t xml:space="preserve">/</w:t>
+      </w:r>
+      <w:r>
+        <w:t xml:space="preserve">AIDS Epidemic</w:t>
+      </w:r>
+      <w:r>
+        <w:t xml:space="preserve"> </w:t>
+      </w:r>
+      <w:r>
+        <w:t xml:space="preserve">in the</w:t>
+      </w:r>
+      <w:r>
+        <w:t xml:space="preserve"> </w:t>
+      </w:r>
+      <w:r>
+        <w:t xml:space="preserve">United States</w:t>
+      </w:r>
+      <w:r>
+        <w:t xml:space="preserve">:</w:t>
+      </w:r>
+      <w:r>
+        <w:t xml:space="preserve"> </w:t>
+      </w:r>
+      <w:r>
+        <w:t xml:space="preserve">The Basics</w:t>
+      </w:r>
+      <w:r>
+        <w:t xml:space="preserve">.</w:t>
+      </w:r>
+    </w:p>
     <w:bookmarkEnd w:id="81"/>
-    <w:bookmarkStart w:id="88" w:name="references"/>
-    <w:p>
-      <w:pPr>
-        <w:pStyle w:val="Heading1"/>
-      </w:pPr>
-      <w:r>
-        <w:t xml:space="preserve">8. References</w:t>
-      </w:r>
-    </w:p>
-    <w:bookmarkStart w:id="87" w:name="refs"/>
-    <w:bookmarkStart w:id="82" w:name="ref-AIDSVuDatasetsIncludes"/>
+    <w:bookmarkStart w:id="82" w:name="ref-KIDSCOUNTData"/>
     <w:p>
       <w:pPr>
         <w:pStyle w:val="Bibliography"/>
@@ -2493,338 +2686,63 @@
           <w:iCs/>
           <w:i/>
         </w:rPr>
-        <w:t xml:space="preserve">AIDSVu</w:t>
-      </w:r>
-      <w:r>
-        <w:rPr>
-          <w:iCs/>
-          <w:i/>
-        </w:rPr>
-        <w:t xml:space="preserve"> </w:t>
-      </w:r>
-      <w:r>
-        <w:rPr>
-          <w:iCs/>
-          <w:i/>
-        </w:rPr>
-        <w:t xml:space="preserve">datasets.</w:t>
-      </w:r>
-      <w:r>
-        <w:rPr>
-          <w:iCs/>
-          <w:i/>
-        </w:rPr>
-        <w:t xml:space="preserve"> </w:t>
-      </w:r>
-      <w:r>
-        <w:rPr>
-          <w:iCs/>
-          <w:i/>
-        </w:rPr>
-        <w:t xml:space="preserve">Includes</w:t>
-      </w:r>
-      <w:r>
-        <w:rPr>
-          <w:iCs/>
-          <w:i/>
-        </w:rPr>
-        <w:t xml:space="preserve">: 2020</w:t>
-      </w:r>
-      <w:r>
-        <w:rPr>
-          <w:iCs/>
-          <w:i/>
-        </w:rPr>
-        <w:t xml:space="preserve"> </w:t>
-      </w:r>
-      <w:r>
-        <w:rPr>
-          <w:iCs/>
-          <w:i/>
-        </w:rPr>
-        <w:t xml:space="preserve">State Mortality</w:t>
-      </w:r>
-      <w:r>
-        <w:rPr>
-          <w:iCs/>
-          <w:i/>
-        </w:rPr>
-        <w:t xml:space="preserve">, 2020</w:t>
-      </w:r>
-      <w:r>
-        <w:rPr>
-          <w:iCs/>
-          <w:i/>
-        </w:rPr>
-        <w:t xml:space="preserve"> </w:t>
-      </w:r>
-      <w:r>
-        <w:rPr>
-          <w:iCs/>
-          <w:i/>
-        </w:rPr>
-        <w:t xml:space="preserve">State Prevalence</w:t>
-      </w:r>
-      <w:r>
-        <w:rPr>
-          <w:iCs/>
-          <w:i/>
-        </w:rPr>
-        <w:t xml:space="preserve">, 2020</w:t>
-      </w:r>
-      <w:r>
-        <w:rPr>
-          <w:iCs/>
-          <w:i/>
-        </w:rPr>
-        <w:t xml:space="preserve"> </w:t>
-      </w:r>
-      <w:r>
-        <w:rPr>
-          <w:iCs/>
-          <w:i/>
-        </w:rPr>
-        <w:t xml:space="preserve">State SDOH</w:t>
-      </w:r>
-      <w:r>
-        <w:rPr>
-          <w:iCs/>
-          <w:i/>
-        </w:rPr>
-        <w:t xml:space="preserve">, 2020</w:t>
-      </w:r>
-      <w:r>
-        <w:rPr>
-          <w:iCs/>
-          <w:i/>
-        </w:rPr>
-        <w:t xml:space="preserve"> </w:t>
-      </w:r>
-      <w:r>
-        <w:rPr>
-          <w:iCs/>
-          <w:i/>
-        </w:rPr>
-        <w:t xml:space="preserve">Viral Suppression</w:t>
-      </w:r>
-      <w:r>
-        <w:rPr>
-          <w:iCs/>
-          <w:i/>
-        </w:rPr>
-        <w:t xml:space="preserve">, 2020</w:t>
-      </w:r>
-      <w:r>
-        <w:rPr>
-          <w:iCs/>
-          <w:i/>
-        </w:rPr>
-        <w:t xml:space="preserve"> </w:t>
-      </w:r>
-      <w:r>
-        <w:rPr>
-          <w:iCs/>
-          <w:i/>
-        </w:rPr>
-        <w:t xml:space="preserve">State New Diagnoses</w:t>
-      </w:r>
-      <w:r>
-        <w:rPr>
-          <w:iCs/>
-          <w:i/>
-        </w:rPr>
-        <w:t xml:space="preserve">, 2020</w:t>
-      </w:r>
-      <w:r>
-        <w:rPr>
-          <w:iCs/>
-          <w:i/>
-        </w:rPr>
-        <w:t xml:space="preserve"> </w:t>
-      </w:r>
-      <w:r>
-        <w:rPr>
-          <w:iCs/>
-          <w:i/>
-        </w:rPr>
-        <w:t xml:space="preserve">State Late Diagnoses</w:t>
-      </w:r>
-      <w:r>
-        <w:rPr>
-          <w:iCs/>
-          <w:i/>
-        </w:rPr>
-        <w:t xml:space="preserve">, and 2020</w:t>
-      </w:r>
-      <w:r>
-        <w:rPr>
-          <w:iCs/>
-          <w:i/>
-        </w:rPr>
-        <w:t xml:space="preserve"> </w:t>
-      </w:r>
-      <w:r>
-        <w:rPr>
-          <w:iCs/>
-          <w:i/>
-        </w:rPr>
-        <w:t xml:space="preserve">State Receipt</w:t>
-      </w:r>
-      <w:r>
-        <w:rPr>
-          <w:iCs/>
-          <w:i/>
-        </w:rPr>
-        <w:t xml:space="preserve"> </w:t>
-      </w:r>
-      <w:r>
-        <w:rPr>
-          <w:iCs/>
-          <w:i/>
-        </w:rPr>
-        <w:t xml:space="preserve">of</w:t>
-      </w:r>
-      <w:r>
-        <w:rPr>
-          <w:iCs/>
-          <w:i/>
-        </w:rPr>
-        <w:t xml:space="preserve"> </w:t>
-      </w:r>
-      <w:r>
-        <w:rPr>
-          <w:iCs/>
-          <w:i/>
-        </w:rPr>
-        <w:t xml:space="preserve">Care</w:t>
-      </w:r>
-      <w:r>
-        <w:t xml:space="preserve">. (n.d.).</w:t>
-      </w:r>
-      <w:r>
-        <w:t xml:space="preserve"> </w:t>
-      </w:r>
-      <w:r>
-        <w:t xml:space="preserve">Emory University’s Rollins School of Public Health, Gilead Sciences, Inc. and the Center for AIDS Research at Emory University (CFAR)</w:t>
-      </w:r>
-      <w:r>
+        <w:t xml:space="preserve">KIDS COUNT Data Center</w:t>
+      </w:r>
+      <w:r>
+        <w:rPr>
+          <w:iCs/>
+          <w:i/>
+        </w:rPr>
+        <w:t xml:space="preserve"> </w:t>
+      </w:r>
+      <w:r>
+        <w:rPr>
+          <w:iCs/>
+          <w:i/>
+        </w:rPr>
+        <w:t xml:space="preserve">from the</w:t>
+      </w:r>
+      <w:r>
+        <w:rPr>
+          <w:iCs/>
+          <w:i/>
+        </w:rPr>
+        <w:t xml:space="preserve"> </w:t>
+      </w:r>
+      <w:r>
+        <w:rPr>
+          <w:iCs/>
+          <w:i/>
+        </w:rPr>
+        <w:t xml:space="preserve">Annie E</w:t>
+      </w:r>
+      <w:r>
+        <w:rPr>
+          <w:iCs/>
+          <w:i/>
+        </w:rPr>
         <w:t xml:space="preserve">.</w:t>
       </w:r>
+      <w:r>
+        <w:rPr>
+          <w:iCs/>
+          <w:i/>
+        </w:rPr>
+        <w:t xml:space="preserve"> </w:t>
+      </w:r>
+      <w:r>
+        <w:rPr>
+          <w:iCs/>
+          <w:i/>
+        </w:rPr>
+        <w:t xml:space="preserve">Casey Foundation</w:t>
+      </w:r>
+      <w:r>
+        <w:t xml:space="preserve">. (n.d.). https://datacenter.kidscount.org/.</w:t>
+      </w:r>
     </w:p>
     <w:bookmarkEnd w:id="82"/>
-    <w:bookmarkStart w:id="83" w:name="ref-jun07HIVAIDSEpidemic2021"/>
-    <w:p>
-      <w:pPr>
-        <w:pStyle w:val="Bibliography"/>
-      </w:pPr>
-      <w:r>
-        <w:t xml:space="preserve">Jun 07, P., &amp; 2021. (2021). The</w:t>
-      </w:r>
-      <w:r>
-        <w:t xml:space="preserve"> </w:t>
-      </w:r>
-      <w:r>
-        <w:t xml:space="preserve">HIV</w:t>
-      </w:r>
-      <w:r>
-        <w:t xml:space="preserve">/</w:t>
-      </w:r>
-      <w:r>
-        <w:t xml:space="preserve">AIDS Epidemic</w:t>
-      </w:r>
-      <w:r>
-        <w:t xml:space="preserve"> </w:t>
-      </w:r>
-      <w:r>
-        <w:t xml:space="preserve">in the</w:t>
-      </w:r>
-      <w:r>
-        <w:t xml:space="preserve"> </w:t>
-      </w:r>
-      <w:r>
-        <w:t xml:space="preserve">United States</w:t>
-      </w:r>
-      <w:r>
-        <w:t xml:space="preserve">:</w:t>
-      </w:r>
-      <w:r>
-        <w:t xml:space="preserve"> </w:t>
-      </w:r>
-      <w:r>
-        <w:t xml:space="preserve">The Basics</w:t>
-      </w:r>
-      <w:r>
-        <w:t xml:space="preserve">.</w:t>
-      </w:r>
-    </w:p>
-    <w:bookmarkEnd w:id="83"/>
-    <w:bookmarkStart w:id="84" w:name="ref-KIDSCOUNTData"/>
-    <w:p>
-      <w:pPr>
-        <w:pStyle w:val="Bibliography"/>
-      </w:pPr>
-      <w:r>
-        <w:rPr>
-          <w:iCs/>
-          <w:i/>
-        </w:rPr>
-        <w:t xml:space="preserve">KIDS COUNT Data Center</w:t>
-      </w:r>
-      <w:r>
-        <w:rPr>
-          <w:iCs/>
-          <w:i/>
-        </w:rPr>
-        <w:t xml:space="preserve"> </w:t>
-      </w:r>
-      <w:r>
-        <w:rPr>
-          <w:iCs/>
-          <w:i/>
-        </w:rPr>
-        <w:t xml:space="preserve">from the</w:t>
-      </w:r>
-      <w:r>
-        <w:rPr>
-          <w:iCs/>
-          <w:i/>
-        </w:rPr>
-        <w:t xml:space="preserve"> </w:t>
-      </w:r>
-      <w:r>
-        <w:rPr>
-          <w:iCs/>
-          <w:i/>
-        </w:rPr>
-        <w:t xml:space="preserve">Annie E</w:t>
-      </w:r>
-      <w:r>
-        <w:rPr>
-          <w:iCs/>
-          <w:i/>
-        </w:rPr>
-        <w:t xml:space="preserve">.</w:t>
-      </w:r>
-      <w:r>
-        <w:rPr>
-          <w:iCs/>
-          <w:i/>
-        </w:rPr>
-        <w:t xml:space="preserve"> </w:t>
-      </w:r>
-      <w:r>
-        <w:rPr>
-          <w:iCs/>
-          <w:i/>
-        </w:rPr>
-        <w:t xml:space="preserve">Casey Foundation</w:t>
-      </w:r>
-      <w:r>
-        <w:t xml:space="preserve">. (n.d.). https://datacenter.kidscount.org/.</w:t>
-      </w:r>
-    </w:p>
-    <w:bookmarkEnd w:id="84"/>
-    <w:bookmarkStart w:id="85" w:name="ref-ubikuity2022"/>
+    <w:bookmarkStart w:id="83" w:name="ref-ubikuity2022"/>
     <w:p>
       <w:pPr>
         <w:pStyle w:val="Bibliography"/>
@@ -2857,22 +2775,22 @@
         </w:r>
       </w:hyperlink>
     </w:p>
+    <w:bookmarkEnd w:id="83"/>
+    <w:bookmarkStart w:id="84" w:name="ref-USCensusBureau"/>
+    <w:p>
+      <w:pPr>
+        <w:pStyle w:val="Bibliography"/>
+      </w:pPr>
+      <w:r>
+        <w:t xml:space="preserve">US Census Bureau</w:t>
+      </w:r>
+      <w:r>
+        <w:t xml:space="preserve">. (n.d.). https://data.census.gov/.</w:t>
+      </w:r>
+    </w:p>
+    <w:bookmarkEnd w:id="84"/>
     <w:bookmarkEnd w:id="85"/>
-    <w:bookmarkStart w:id="86" w:name="ref-USCensusBureau"/>
-    <w:p>
-      <w:pPr>
-        <w:pStyle w:val="Bibliography"/>
-      </w:pPr>
-      <w:r>
-        <w:t xml:space="preserve">US Census Bureau</w:t>
-      </w:r>
-      <w:r>
-        <w:t xml:space="preserve">. (n.d.). https://data.census.gov/.</w:t>
-      </w:r>
-    </w:p>
     <w:bookmarkEnd w:id="86"/>
-    <w:bookmarkEnd w:id="87"/>
-    <w:bookmarkEnd w:id="88"/>
     <w:sectPr/>
   </w:body>
 </w:document>

</xml_diff>